<commit_message>
Añadir depresión, tipos, síntomas y factores
</commit_message>
<xml_diff>
--- a/InformeFLP.docx
+++ b/InformeFLP.docx
@@ -1,6 +1,6 @@
 
 <file path=word/document.xml><?xml version="1.0" encoding="utf-8"?>
-<w:document xmlns:wpc="http://schemas.microsoft.com/office/word/2010/wordprocessingCanvas" xmlns:cx="http://schemas.microsoft.com/office/drawing/2014/chartex" xmlns:cx1="http://schemas.microsoft.com/office/drawing/2015/9/8/chartex" xmlns:cx2="http://schemas.microsoft.com/office/drawing/2015/10/21/chartex" xmlns:cx3="http://schemas.microsoft.com/office/drawing/2016/5/9/chartex" xmlns:cx4="http://schemas.microsoft.com/office/drawing/2016/5/10/chartex" xmlns:cx5="http://schemas.microsoft.com/office/drawing/2016/5/11/chartex" xmlns:cx6="http://schemas.microsoft.com/office/drawing/2016/5/12/chartex" xmlns:cx7="http://schemas.microsoft.com/office/drawing/2016/5/13/chartex" xmlns:cx8="http://schemas.microsoft.com/office/drawing/2016/5/14/chartex" xmlns:mc="http://schemas.openxmlformats.org/markup-compatibility/2006" xmlns:aink="http://schemas.microsoft.com/office/drawing/2016/ink" xmlns:am3d="http://schemas.microsoft.com/office/drawing/2017/model3d" xmlns:o="urn:schemas-microsoft-com:office:office" xmlns:oel="http://schemas.microsoft.com/office/2019/extlst" xmlns:r="http://schemas.openxmlformats.org/officeDocument/2006/relationships" xmlns:m="http://schemas.openxmlformats.org/officeDocument/2006/math" xmlns:v="urn:schemas-microsoft-com:vml" xmlns:wp14="http://schemas.microsoft.com/office/word/2010/wordprocessingDrawing" xmlns:wp="http://schemas.openxmlformats.org/drawingml/2006/wordprocessingDrawing" xmlns:w10="urn:schemas-microsoft-com:office:word" xmlns:w="http://schemas.openxmlformats.org/wordprocessingml/2006/main" xmlns:w14="http://schemas.microsoft.com/office/word/2010/wordml" xmlns:w15="http://schemas.microsoft.com/office/word/2012/wordml" xmlns:w16cex="http://schemas.microsoft.com/office/word/2018/wordml/cex" xmlns:w16cid="http://schemas.microsoft.com/office/word/2016/wordml/cid" xmlns:w16="http://schemas.microsoft.com/office/word/2018/wordml" xmlns:w16sdtdh="http://schemas.microsoft.com/office/word/2020/wordml/sdtdatahash" xmlns:w16se="http://schemas.microsoft.com/office/word/2015/wordml/symex" xmlns:wpg="http://schemas.microsoft.com/office/word/2010/wordprocessingGroup" xmlns:wpi="http://schemas.microsoft.com/office/word/2010/wordprocessingInk" xmlns:wne="http://schemas.microsoft.com/office/word/2006/wordml" xmlns:wps="http://schemas.microsoft.com/office/word/2010/wordprocessingShape" mc:Ignorable="w14 w15 w16se w16cid w16 w16cex w16sdtdh wp14">
+<w:document xmlns:wpc="http://schemas.microsoft.com/office/word/2010/wordprocessingCanvas" xmlns:cx="http://schemas.microsoft.com/office/drawing/2014/chartex" xmlns:cx1="http://schemas.microsoft.com/office/drawing/2015/9/8/chartex" xmlns:mc="http://schemas.openxmlformats.org/markup-compatibility/2006" xmlns:o="urn:schemas-microsoft-com:office:office" xmlns:r="http://schemas.openxmlformats.org/officeDocument/2006/relationships" xmlns:m="http://schemas.openxmlformats.org/officeDocument/2006/math" xmlns:v="urn:schemas-microsoft-com:vml" xmlns:wp14="http://schemas.microsoft.com/office/word/2010/wordprocessingDrawing" xmlns:wp="http://schemas.openxmlformats.org/drawingml/2006/wordprocessingDrawing" xmlns:w10="urn:schemas-microsoft-com:office:word" xmlns:w="http://schemas.openxmlformats.org/wordprocessingml/2006/main" xmlns:w14="http://schemas.microsoft.com/office/word/2010/wordml" xmlns:w15="http://schemas.microsoft.com/office/word/2012/wordml" xmlns:w16se="http://schemas.microsoft.com/office/word/2015/wordml/symex" xmlns:wpg="http://schemas.microsoft.com/office/word/2010/wordprocessingGroup" xmlns:wpi="http://schemas.microsoft.com/office/word/2010/wordprocessingInk" xmlns:wne="http://schemas.microsoft.com/office/word/2006/wordml" xmlns:wps="http://schemas.microsoft.com/office/word/2010/wordprocessingShape" mc:Ignorable="w14 w15 w16se wp14">
   <w:body>
     <w:sdt>
       <w:sdtPr>
@@ -23,7 +23,7 @@
       <w:sdtContent>
         <w:p>
           <w:pPr>
-            <w:pStyle w:val="NoSpacing"/>
+            <w:pStyle w:val="Sinespaciado"/>
             <w:spacing w:before="1540" w:after="240"/>
             <w:jc w:val="center"/>
             <w:rPr>
@@ -34,6 +34,7 @@
             <w:rPr>
               <w:noProof/>
               <w:color w:val="4472C4" w:themeColor="accent1"/>
+              <w:lang w:val="es-ES" w:eastAsia="es-ES"/>
             </w:rPr>
             <w:drawing>
               <wp:inline distT="0" distB="0" distL="0" distR="0" wp14:anchorId="10AB4388" wp14:editId="7CCC1486">
@@ -51,7 +52,7 @@
                         <pic:cNvPicPr/>
                       </pic:nvPicPr>
                       <pic:blipFill>
-                        <a:blip r:embed="rId10" cstate="print">
+                        <a:blip r:embed="rId11" cstate="print">
                           <a:extLst>
                             <a:ext uri="{28A0092B-C50C-407E-A947-70E740481C1C}">
                               <a14:useLocalDpi xmlns:a14="http://schemas.microsoft.com/office/drawing/2010/main" val="0"/>
@@ -109,7 +110,7 @@
           <w:sdtContent>
             <w:p>
               <w:pPr>
-                <w:pStyle w:val="NoSpacing"/>
+                <w:pStyle w:val="Sinespaciado"/>
                 <w:pBdr>
                   <w:top w:val="single" w:sz="6" w:space="6" w:color="4472C4" w:themeColor="accent1"/>
                   <w:bottom w:val="single" w:sz="6" w:space="6" w:color="4472C4" w:themeColor="accent1"/>
@@ -164,10 +165,11 @@
             <w:dataBinding w:prefixMappings="xmlns:ns0='http://purl.org/dc/elements/1.1/' xmlns:ns1='http://schemas.openxmlformats.org/package/2006/metadata/core-properties' " w:xpath="/ns1:coreProperties[1]/ns0:subject[1]" w:storeItemID="{6C3C8BC8-F283-45AE-878A-BAB7291924A1}"/>
             <w:text/>
           </w:sdtPr>
+          <w:sdtEndPr/>
           <w:sdtContent>
             <w:p>
               <w:pPr>
-                <w:pStyle w:val="NoSpacing"/>
+                <w:pStyle w:val="Sinespaciado"/>
                 <w:jc w:val="center"/>
                 <w:rPr>
                   <w:color w:val="4472C4" w:themeColor="accent1"/>
@@ -189,7 +191,7 @@
         </w:sdt>
         <w:p>
           <w:pPr>
-            <w:pStyle w:val="NoSpacing"/>
+            <w:pStyle w:val="Sinespaciado"/>
             <w:spacing w:before="480"/>
             <w:jc w:val="center"/>
             <w:rPr>
@@ -200,6 +202,7 @@
             <w:rPr>
               <w:noProof/>
               <w:color w:val="4472C4" w:themeColor="accent1"/>
+              <w:lang w:val="es-ES" w:eastAsia="es-ES"/>
             </w:rPr>
             <mc:AlternateContent>
               <mc:Choice Requires="wps">
@@ -280,10 +283,11 @@
                                     <w:calendar w:val="gregorian"/>
                                   </w:date>
                                 </w:sdtPr>
+                                <w:sdtEndPr/>
                                 <w:sdtContent>
                                   <w:p>
                                     <w:pPr>
-                                      <w:pStyle w:val="NoSpacing"/>
+                                      <w:pStyle w:val="Sinespaciado"/>
                                       <w:spacing w:after="40"/>
                                       <w:jc w:val="center"/>
                                       <w:rPr>
@@ -308,7 +312,7 @@
                               </w:sdt>
                               <w:p>
                                 <w:pPr>
-                                  <w:pStyle w:val="NoSpacing"/>
+                                  <w:pStyle w:val="Sinespaciado"/>
                                   <w:jc w:val="center"/>
                                   <w:rPr>
                                     <w:color w:val="4472C4" w:themeColor="accent1"/>
@@ -327,6 +331,7 @@
                                     <w:dataBinding w:prefixMappings="xmlns:ns0='http://schemas.openxmlformats.org/officeDocument/2006/extended-properties' " w:xpath="/ns0:Properties[1]/ns0:Company[1]" w:storeItemID="{6668398D-A668-4E3E-A5EB-62B293D839F1}"/>
                                     <w:text/>
                                   </w:sdtPr>
+                                  <w:sdtEndPr/>
                                   <w:sdtContent>
                                     <w:r>
                                       <w:rPr>
@@ -341,7 +346,7 @@
                               </w:p>
                               <w:p>
                                 <w:pPr>
-                                  <w:pStyle w:val="NoSpacing"/>
+                                  <w:pStyle w:val="Sinespaciado"/>
                                   <w:jc w:val="center"/>
                                   <w:rPr>
                                     <w:color w:val="4472C4" w:themeColor="accent1"/>
@@ -359,6 +364,7 @@
                                     <w:dataBinding w:prefixMappings="xmlns:ns0='http://schemas.microsoft.com/office/2006/coverPageProps' " w:xpath="/ns0:CoverPageProperties[1]/ns0:CompanyAddress[1]" w:storeItemID="{55AF091B-3C7A-41E3-B477-F2FDAA23CFDA}"/>
                                     <w:text/>
                                   </w:sdtPr>
+                                  <w:sdtEndPr/>
                                   <w:sdtContent>
                                     <w:r>
                                       <w:rPr>
@@ -390,13 +396,13 @@
                   </wp:anchor>
                 </w:drawing>
               </mc:Choice>
-              <mc:Fallback xmlns:a="http://schemas.openxmlformats.org/drawingml/2006/main" xmlns:pic="http://schemas.openxmlformats.org/drawingml/2006/picture" xmlns:a14="http://schemas.microsoft.com/office/drawing/2010/main" xmlns:arto="http://schemas.microsoft.com/office/word/2006/arto">
+              <mc:Fallback>
                 <w:pict>
-                  <v:shapetype id="_x0000_t202" coordsize="21600,21600" o:spt="202" path="m,l,21600r21600,l21600,xe" w14:anchorId="658C3294">
+                  <v:shapetype w14:anchorId="658C3294" id="_x0000_t202" coordsize="21600,21600" o:spt="202" path="m,l,21600r21600,l21600,xe">
                     <v:stroke joinstyle="miter"/>
                     <v:path gradientshapeok="t" o:connecttype="rect"/>
                   </v:shapetype>
-                  <v:shape id="Cuadro de texto 142" style="position:absolute;left:0;text-align:left;margin-left:0;margin-top:0;width:516pt;height:43.9pt;z-index:251658240;visibility:visible;mso-wrap-style:square;mso-width-percent:1000;mso-height-percent:0;mso-top-percent:850;mso-wrap-distance-left:9pt;mso-wrap-distance-top:0;mso-wrap-distance-right:9pt;mso-wrap-distance-bottom:0;mso-position-horizontal:center;mso-position-horizontal-relative:margin;mso-position-vertical-relative:page;mso-width-percent:1000;mso-height-percent:0;mso-top-percent:850;mso-width-relative:margin;mso-height-relative:margin;v-text-anchor:bottom" o:spid="_x0000_s1026" filled="f" stroked="f" strokeweight=".5pt" type="#_x0000_t202" o:gfxdata="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">
+                  <v:shape id="Cuadro de texto 142" o:spid="_x0000_s1026" type="#_x0000_t202" style="position:absolute;left:0;text-align:left;margin-left:0;margin-top:0;width:516pt;height:43.9pt;z-index:251658240;visibility:visible;mso-wrap-style:square;mso-width-percent:1000;mso-height-percent:0;mso-top-percent:850;mso-wrap-distance-left:9pt;mso-wrap-distance-top:0;mso-wrap-distance-right:9pt;mso-wrap-distance-bottom:0;mso-position-horizontal:center;mso-position-horizontal-relative:margin;mso-position-vertical-relative:page;mso-width-percent:1000;mso-height-percent:0;mso-top-percent:850;mso-width-relative:margin;mso-height-relative:margin;v-text-anchor:bottom" o:gfxdata="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" filled="f" stroked="f" strokeweight=".5pt">
                     <v:textbox style="mso-fit-shape-to-text:t" inset="0,0,0,0">
                       <w:txbxContent>
                         <w:sdt>
@@ -419,10 +425,11 @@
                               <w:calendar w:val="gregorian"/>
                             </w:date>
                           </w:sdtPr>
+                          <w:sdtEndPr/>
                           <w:sdtContent>
                             <w:p>
                               <w:pPr>
-                                <w:pStyle w:val="NoSpacing"/>
+                                <w:pStyle w:val="Sinespaciado"/>
                                 <w:spacing w:after="40"/>
                                 <w:jc w:val="center"/>
                                 <w:rPr>
@@ -447,7 +454,7 @@
                         </w:sdt>
                         <w:p>
                           <w:pPr>
-                            <w:pStyle w:val="NoSpacing"/>
+                            <w:pStyle w:val="Sinespaciado"/>
                             <w:jc w:val="center"/>
                             <w:rPr>
                               <w:color w:val="4472C4" w:themeColor="accent1"/>
@@ -466,6 +473,7 @@
                               <w:dataBinding w:prefixMappings="xmlns:ns0='http://schemas.openxmlformats.org/officeDocument/2006/extended-properties' " w:xpath="/ns0:Properties[1]/ns0:Company[1]" w:storeItemID="{6668398D-A668-4E3E-A5EB-62B293D839F1}"/>
                               <w:text/>
                             </w:sdtPr>
+                            <w:sdtEndPr/>
                             <w:sdtContent>
                               <w:r>
                                 <w:rPr>
@@ -480,7 +488,7 @@
                         </w:p>
                         <w:p>
                           <w:pPr>
-                            <w:pStyle w:val="NoSpacing"/>
+                            <w:pStyle w:val="Sinespaciado"/>
                             <w:jc w:val="center"/>
                             <w:rPr>
                               <w:color w:val="4472C4" w:themeColor="accent1"/>
@@ -498,6 +506,7 @@
                               <w:dataBinding w:prefixMappings="xmlns:ns0='http://schemas.microsoft.com/office/2006/coverPageProps' " w:xpath="/ns0:CoverPageProperties[1]/ns0:CompanyAddress[1]" w:storeItemID="{55AF091B-3C7A-41E3-B477-F2FDAA23CFDA}"/>
                               <w:text/>
                             </w:sdtPr>
+                            <w:sdtEndPr/>
                             <w:sdtContent>
                               <w:r>
                                 <w:rPr>
@@ -521,6 +530,7 @@
             <w:rPr>
               <w:noProof/>
               <w:color w:val="4472C4" w:themeColor="accent1"/>
+              <w:lang w:val="es-ES" w:eastAsia="es-ES"/>
             </w:rPr>
             <w:drawing>
               <wp:inline distT="0" distB="0" distL="0" distR="0" wp14:anchorId="372C3338" wp14:editId="35B5B6A6">
@@ -538,7 +548,7 @@
                         <pic:cNvPicPr/>
                       </pic:nvPicPr>
                       <pic:blipFill>
-                        <a:blip r:embed="rId11" cstate="print">
+                        <a:blip r:embed="rId12" cstate="print">
                           <a:duotone>
                             <a:schemeClr val="accent1">
                               <a:shade val="45000"/>
@@ -574,7 +584,7 @@
         </w:p>
         <w:p>
           <w:pPr>
-            <w:pStyle w:val="Heading2"/>
+            <w:pStyle w:val="Ttulo2"/>
           </w:pPr>
           <w:r>
             <w:br w:type="page"/>
@@ -582,26 +592,27 @@
         </w:p>
         <w:p>
           <w:pPr>
-            <w:pStyle w:val="Heading2"/>
+            <w:pStyle w:val="Ttulo2"/>
           </w:pPr>
           <w:r>
+            <w:lastRenderedPageBreak/>
             <w:t>Índice.</w:t>
           </w:r>
         </w:p>
         <w:p/>
         <w:p>
           <w:pPr>
-            <w:pStyle w:val="Heading2"/>
+            <w:pStyle w:val="Ttulo2"/>
           </w:pPr>
         </w:p>
         <w:p>
           <w:pPr>
-            <w:pStyle w:val="Heading2"/>
+            <w:pStyle w:val="Ttulo2"/>
           </w:pPr>
         </w:p>
         <w:p>
           <w:pPr>
-            <w:pStyle w:val="Heading2"/>
+            <w:pStyle w:val="Ttulo2"/>
           </w:pPr>
           <w:r>
             <w:t>Introducción</w:t>
@@ -672,7 +683,7 @@
     </w:sdt>
     <w:p>
       <w:pPr>
-        <w:pStyle w:val="Heading1"/>
+        <w:pStyle w:val="Ttulo1"/>
       </w:pPr>
       <w:r>
         <w:br w:type="page"/>
@@ -680,9 +691,10 @@
     </w:p>
     <w:p>
       <w:pPr>
-        <w:pStyle w:val="Heading1"/>
-      </w:pPr>
-      <w:r>
+        <w:pStyle w:val="Ttulo1"/>
+      </w:pPr>
+      <w:r>
+        <w:lastRenderedPageBreak/>
         <w:t>¿</w:t>
       </w:r>
       <w:r>
@@ -751,7 +763,7 @@
     </w:p>
     <w:p>
       <w:pPr>
-        <w:pStyle w:val="Heading1"/>
+        <w:pStyle w:val="Ttulo1"/>
       </w:pPr>
       <w:r>
         <w:t>Ventajas y Desventajas</w:t>
@@ -765,7 +777,7 @@
     </w:p>
     <w:p>
       <w:pPr>
-        <w:pStyle w:val="ListParagraph"/>
+        <w:pStyle w:val="Prrafodelista"/>
         <w:numPr>
           <w:ilvl w:val="0"/>
           <w:numId w:val="1"/>
@@ -777,7 +789,7 @@
     </w:p>
     <w:p>
       <w:pPr>
-        <w:pStyle w:val="ListParagraph"/>
+        <w:pStyle w:val="Prrafodelista"/>
         <w:numPr>
           <w:ilvl w:val="0"/>
           <w:numId w:val="1"/>
@@ -789,7 +801,7 @@
     </w:p>
     <w:p>
       <w:pPr>
-        <w:pStyle w:val="ListParagraph"/>
+        <w:pStyle w:val="Prrafodelista"/>
         <w:numPr>
           <w:ilvl w:val="0"/>
           <w:numId w:val="1"/>
@@ -801,7 +813,7 @@
     </w:p>
     <w:p>
       <w:pPr>
-        <w:pStyle w:val="ListParagraph"/>
+        <w:pStyle w:val="Prrafodelista"/>
         <w:numPr>
           <w:ilvl w:val="0"/>
           <w:numId w:val="1"/>
@@ -813,7 +825,7 @@
     </w:p>
     <w:p>
       <w:pPr>
-        <w:pStyle w:val="ListParagraph"/>
+        <w:pStyle w:val="Prrafodelista"/>
         <w:numPr>
           <w:ilvl w:val="0"/>
           <w:numId w:val="1"/>
@@ -828,7 +840,7 @@
     </w:p>
     <w:p>
       <w:pPr>
-        <w:pStyle w:val="ListParagraph"/>
+        <w:pStyle w:val="Prrafodelista"/>
         <w:numPr>
           <w:ilvl w:val="0"/>
           <w:numId w:val="1"/>
@@ -950,6 +962,632 @@
     <w:p/>
     <w:p/>
     <w:p/>
+    <w:p/>
+    <w:p/>
+    <w:p/>
+    <w:p/>
+    <w:p/>
+    <w:p/>
+    <w:p/>
+    <w:p/>
+    <w:p/>
+    <w:p>
+      <w:pPr>
+        <w:pStyle w:val="Ttulo1"/>
+      </w:pPr>
+      <w:r>
+        <w:lastRenderedPageBreak/>
+        <w:t xml:space="preserve">Depresión </w:t>
+      </w:r>
+    </w:p>
+    <w:p/>
+    <w:p>
+      <w:pPr>
+        <w:jc w:val="both"/>
+      </w:pPr>
+      <w:r>
+        <w:t>La depresión</w:t>
+      </w:r>
+      <w:r>
+        <w:t xml:space="preserve"> clínica</w:t>
+      </w:r>
+      <w:r>
+        <w:t xml:space="preserve"> es un trastorno mental que afecta tanto la mente como el físico del individuo que la padece. Este trastorno provoca que el individuo pierda motivación para actividades básicas diarias como lo puede ser relacionarse con otros individuos, </w:t>
+      </w:r>
+      <w:r>
+        <w:t>comer, trabajar, etc. Teniendo en general una apatía por la vida.</w:t>
+      </w:r>
+    </w:p>
+    <w:p>
+      <w:pPr>
+        <w:jc w:val="both"/>
+      </w:pPr>
+      <w:r>
+        <w:t>Esta enfermedad puede afectar a todas las demografías, es decir, puede ir desde niños hasta adultos mayores. Dependiendo de la edad, la depresión puede manifestarse de distintas formas.</w:t>
+      </w:r>
+    </w:p>
+    <w:p>
+      <w:pPr>
+        <w:pStyle w:val="Ttulo1"/>
+        <w:jc w:val="both"/>
+      </w:pPr>
+      <w:r>
+        <w:t xml:space="preserve">Tipos de depresión </w:t>
+      </w:r>
+    </w:p>
+    <w:p>
+      <w:pPr>
+        <w:jc w:val="both"/>
+      </w:pPr>
+    </w:p>
+    <w:p>
+      <w:pPr>
+        <w:jc w:val="both"/>
+      </w:pPr>
+      <w:r>
+        <w:t>Como se dijo anteriormente, la depresión puede manifestarse de distintas maneras, esto dependiendo de varios factores que influyen en el desarrollo de esta. Dependiendo del tipo, los factores tendrán un peso distinto en cada uno de ellos.</w:t>
+      </w:r>
+    </w:p>
+    <w:p>
+      <w:pPr>
+        <w:jc w:val="both"/>
+      </w:pPr>
+      <w:r>
+        <w:t>Se pueden distinguir los siguientes tipos de depresión:</w:t>
+      </w:r>
+    </w:p>
+    <w:p>
+      <w:pPr>
+        <w:jc w:val="both"/>
+      </w:pPr>
+    </w:p>
+    <w:p>
+      <w:pPr>
+        <w:pStyle w:val="Prrafodelista"/>
+        <w:numPr>
+          <w:ilvl w:val="0"/>
+          <w:numId w:val="4"/>
+        </w:numPr>
+        <w:jc w:val="both"/>
+      </w:pPr>
+      <w:r>
+        <w:rPr>
+          <w:b/>
+        </w:rPr>
+        <w:t>Mayor</w:t>
+      </w:r>
+      <w:r>
+        <w:t>: Este tipo tiene un mayor peso en su componente biológico en comparación a los factores externos. Tiende a ser recurrente y se relaciona frecuentemente con las estaciones.</w:t>
+      </w:r>
+    </w:p>
+    <w:p>
+      <w:pPr>
+        <w:pStyle w:val="Prrafodelista"/>
+        <w:jc w:val="both"/>
+        <w:rPr>
+          <w:b/>
+        </w:rPr>
+      </w:pPr>
+    </w:p>
+    <w:p>
+      <w:pPr>
+        <w:pStyle w:val="Prrafodelista"/>
+        <w:numPr>
+          <w:ilvl w:val="0"/>
+          <w:numId w:val="4"/>
+        </w:numPr>
+        <w:jc w:val="both"/>
+        <w:rPr>
+          <w:ins w:id="0" w:author="Autor"/>
+        </w:rPr>
+      </w:pPr>
+      <w:r>
+        <w:rPr>
+          <w:b/>
+        </w:rPr>
+        <w:t>Reactiva</w:t>
+      </w:r>
+      <w:r>
+        <w:t>:</w:t>
+      </w:r>
+      <w:ins w:id="1" w:author="Autor">
+        <w:r>
+          <w:t xml:space="preserve"> Este tipo es lo contrario a la depresión mayor, la aportación</w:t>
+        </w:r>
+        <w:r>
+          <w:t xml:space="preserve"> genética </w:t>
+        </w:r>
+        <w:del w:id="2" w:author="Autor">
+          <w:r>
+            <w:delText xml:space="preserve"> </w:delText>
+          </w:r>
+        </w:del>
+        <w:r>
+          <w:t>es mucho menor a comparación del factor ambiental. Esta se produce cuando el individuo es incapaz de adaptarse a situaciones estresantes de su entorno, dando una respuesta insatisfactoria</w:t>
+        </w:r>
+      </w:ins>
+    </w:p>
+    <w:p>
+      <w:pPr>
+        <w:pStyle w:val="Prrafodelista"/>
+        <w:rPr>
+          <w:ins w:id="3" w:author="Autor"/>
+        </w:rPr>
+        <w:pPrChange w:id="4" w:author="Autor">
+          <w:pPr>
+            <w:pStyle w:val="Prrafodelista"/>
+            <w:numPr>
+              <w:numId w:val="4"/>
+            </w:numPr>
+            <w:ind w:hanging="360"/>
+            <w:jc w:val="both"/>
+          </w:pPr>
+        </w:pPrChange>
+      </w:pPr>
+    </w:p>
+    <w:p>
+      <w:pPr>
+        <w:pStyle w:val="Prrafodelista"/>
+        <w:numPr>
+          <w:ilvl w:val="0"/>
+          <w:numId w:val="4"/>
+        </w:numPr>
+        <w:jc w:val="both"/>
+        <w:rPr>
+          <w:ins w:id="5" w:author="Autor"/>
+        </w:rPr>
+      </w:pPr>
+      <w:ins w:id="6" w:author="Autor">
+        <w:r>
+          <w:rPr>
+            <w:b/>
+            <w:rPrChange w:id="7" w:author="Autor">
+              <w:rPr/>
+            </w:rPrChange>
+          </w:rPr>
+          <w:t>Distimia</w:t>
+        </w:r>
+        <w:r>
+          <w:t>: Es más leve en comparación a las 2 anteriores, pero tiene una evolución crónica. Tiene una presencia constante de síntomas mientras que la enfermedad se desarrolla. Guarda relación con la exposición al estrés prolongado y la personalidad</w:t>
+        </w:r>
+      </w:ins>
+    </w:p>
+    <w:p>
+      <w:pPr>
+        <w:pStyle w:val="Prrafodelista"/>
+        <w:rPr>
+          <w:ins w:id="8" w:author="Autor"/>
+        </w:rPr>
+        <w:pPrChange w:id="9" w:author="Autor">
+          <w:pPr>
+            <w:pStyle w:val="Prrafodelista"/>
+            <w:numPr>
+              <w:numId w:val="4"/>
+            </w:numPr>
+            <w:ind w:hanging="360"/>
+            <w:jc w:val="both"/>
+          </w:pPr>
+        </w:pPrChange>
+      </w:pPr>
+    </w:p>
+    <w:p>
+      <w:pPr>
+        <w:pStyle w:val="Prrafodelista"/>
+        <w:numPr>
+          <w:ilvl w:val="0"/>
+          <w:numId w:val="4"/>
+        </w:numPr>
+        <w:jc w:val="both"/>
+      </w:pPr>
+      <w:ins w:id="10" w:author="Autor">
+        <w:r>
+          <w:rPr>
+            <w:b/>
+            <w:rPrChange w:id="11" w:author="Autor">
+              <w:rPr/>
+            </w:rPrChange>
+          </w:rPr>
+          <w:t>Enmascarada</w:t>
+        </w:r>
+        <w:r>
+          <w:t>: Para este</w:t>
+        </w:r>
+        <w:r>
+          <w:t xml:space="preserve"> último</w:t>
+        </w:r>
+        <w:r>
+          <w:t xml:space="preserve"> tipo, el individuo no presenta los síntomas típicos que podrían asociarse a la depresión, más bien, se manifiestan alteraciones físicas y cambios en la conducta.</w:t>
+        </w:r>
+      </w:ins>
+    </w:p>
+    <w:p>
+      <w:pPr>
+        <w:ind w:left="360"/>
+        <w:rPr>
+          <w:del w:id="12" w:author="Autor"/>
+        </w:rPr>
+        <w:pPrChange w:id="13" w:author="Autor">
+          <w:pPr>
+            <w:pStyle w:val="Prrafodelista"/>
+          </w:pPr>
+        </w:pPrChange>
+      </w:pPr>
+    </w:p>
+    <w:p>
+      <w:pPr>
+        <w:jc w:val="both"/>
+        <w:rPr>
+          <w:del w:id="14" w:author="Autor"/>
+        </w:rPr>
+      </w:pPr>
+    </w:p>
+    <w:p>
+      <w:pPr>
+        <w:jc w:val="both"/>
+        <w:pPrChange w:id="15" w:author="Autor">
+          <w:pPr>
+            <w:pStyle w:val="Prrafodelista"/>
+            <w:numPr>
+              <w:numId w:val="4"/>
+            </w:numPr>
+            <w:ind w:hanging="360"/>
+            <w:jc w:val="both"/>
+          </w:pPr>
+        </w:pPrChange>
+      </w:pPr>
+    </w:p>
+    <w:p>
+      <w:pPr>
+        <w:jc w:val="both"/>
+      </w:pPr>
+    </w:p>
+    <w:p>
+      <w:pPr>
+        <w:jc w:val="both"/>
+      </w:pPr>
+    </w:p>
+    <w:p>
+      <w:pPr>
+        <w:jc w:val="both"/>
+      </w:pPr>
+    </w:p>
+    <w:p>
+      <w:pPr>
+        <w:pStyle w:val="Ttulo1"/>
+      </w:pPr>
+    </w:p>
+    <w:p>
+      <w:pPr>
+        <w:pStyle w:val="Ttulo1"/>
+        <w:pPrChange w:id="16" w:author="Autor">
+          <w:pPr>
+            <w:jc w:val="both"/>
+          </w:pPr>
+        </w:pPrChange>
+      </w:pPr>
+      <w:ins w:id="17" w:author="Autor">
+        <w:r>
+          <w:t>Síntomas y Factores</w:t>
+        </w:r>
+      </w:ins>
+    </w:p>
+    <w:p>
+      <w:pPr>
+        <w:pStyle w:val="Ttulo1"/>
+        <w:pPrChange w:id="18" w:author="Autor">
+          <w:pPr>
+            <w:jc w:val="both"/>
+          </w:pPr>
+        </w:pPrChange>
+      </w:pPr>
+    </w:p>
+    <w:p>
+      <w:pPr>
+        <w:jc w:val="both"/>
+      </w:pPr>
+      <w:r>
+        <w:t>Entre los síntomas de la depresión podemos encontrar:</w:t>
+      </w:r>
+    </w:p>
+    <w:p>
+      <w:pPr>
+        <w:pStyle w:val="Prrafodelista"/>
+        <w:numPr>
+          <w:ilvl w:val="0"/>
+          <w:numId w:val="2"/>
+        </w:numPr>
+        <w:jc w:val="both"/>
+      </w:pPr>
+      <w:r>
+        <w:t>Insomnio o exceso de sueño</w:t>
+      </w:r>
+    </w:p>
+    <w:p>
+      <w:pPr>
+        <w:pStyle w:val="Prrafodelista"/>
+        <w:numPr>
+          <w:ilvl w:val="0"/>
+          <w:numId w:val="2"/>
+        </w:numPr>
+        <w:jc w:val="both"/>
+      </w:pPr>
+      <w:r>
+        <w:t>Irritabilidad constante</w:t>
+      </w:r>
+    </w:p>
+    <w:p>
+      <w:pPr>
+        <w:pStyle w:val="Prrafodelista"/>
+        <w:numPr>
+          <w:ilvl w:val="0"/>
+          <w:numId w:val="2"/>
+        </w:numPr>
+        <w:jc w:val="both"/>
+      </w:pPr>
+      <w:r>
+        <w:t xml:space="preserve">Pensamiento </w:t>
+      </w:r>
+      <w:r>
+        <w:t>repetitivo</w:t>
+      </w:r>
+      <w:r>
+        <w:t xml:space="preserve"> sobre la muerte o el suicidio</w:t>
+      </w:r>
+    </w:p>
+    <w:p>
+      <w:pPr>
+        <w:pStyle w:val="Prrafodelista"/>
+        <w:numPr>
+          <w:ilvl w:val="0"/>
+          <w:numId w:val="2"/>
+        </w:numPr>
+        <w:jc w:val="both"/>
+      </w:pPr>
+      <w:r>
+        <w:t>Ansiedad</w:t>
+      </w:r>
+    </w:p>
+    <w:p>
+      <w:pPr>
+        <w:pStyle w:val="Prrafodelista"/>
+        <w:numPr>
+          <w:ilvl w:val="0"/>
+          <w:numId w:val="2"/>
+        </w:numPr>
+        <w:jc w:val="both"/>
+      </w:pPr>
+      <w:r>
+        <w:t>Dificultad para concentrarse</w:t>
+      </w:r>
+    </w:p>
+    <w:p>
+      <w:pPr>
+        <w:pStyle w:val="Prrafodelista"/>
+        <w:numPr>
+          <w:ilvl w:val="0"/>
+          <w:numId w:val="2"/>
+        </w:numPr>
+        <w:jc w:val="both"/>
+      </w:pPr>
+      <w:r>
+        <w:t>Sentimiento de vacío</w:t>
+      </w:r>
+    </w:p>
+    <w:p>
+      <w:pPr>
+        <w:pStyle w:val="Prrafodelista"/>
+        <w:numPr>
+          <w:ilvl w:val="0"/>
+          <w:numId w:val="2"/>
+        </w:numPr>
+        <w:jc w:val="both"/>
+      </w:pPr>
+      <w:r>
+        <w:t>Autolesiones</w:t>
+      </w:r>
+    </w:p>
+    <w:p>
+      <w:pPr>
+        <w:jc w:val="both"/>
+      </w:pPr>
+    </w:p>
+    <w:p>
+      <w:pPr>
+        <w:jc w:val="both"/>
+      </w:pPr>
+      <w:r>
+        <w:t>Las razones por las que una persona puede caer en una depresión clínicas varían</w:t>
+      </w:r>
+      <w:r>
+        <w:t>. Puede ser por un cambio emotivo en la vida de la persona como lo puede ser el rompimiento de una relación amorosa, también lo puede ser el acumulamiento de varios acontecimientos o un evento importante en la vida del individuo.</w:t>
+      </w:r>
+    </w:p>
+    <w:p>
+      <w:pPr>
+        <w:jc w:val="both"/>
+      </w:pPr>
+      <w:r>
+        <w:t>Algunos factores que contribuyen a la manifestación de la depresión son:</w:t>
+      </w:r>
+    </w:p>
+    <w:p>
+      <w:pPr>
+        <w:pStyle w:val="Prrafodelista"/>
+        <w:numPr>
+          <w:ilvl w:val="0"/>
+          <w:numId w:val="3"/>
+        </w:numPr>
+        <w:jc w:val="both"/>
+        <w:rPr>
+          <w:b/>
+        </w:rPr>
+      </w:pPr>
+      <w:r>
+        <w:rPr>
+          <w:b/>
+        </w:rPr>
+        <w:t>Sexo</w:t>
+      </w:r>
+      <w:r>
+        <w:rPr>
+          <w:b/>
+        </w:rPr>
+        <w:t xml:space="preserve">: </w:t>
+      </w:r>
+      <w:r>
+        <w:t>Las mujeres, estadísticamente hablando, son más propensas a padecer la enfermedad. Si bien no hay razones claras, las diferencias genéticas y hormonales pueden ser una contribución importante.</w:t>
+      </w:r>
+    </w:p>
+    <w:p>
+      <w:pPr>
+        <w:pStyle w:val="Prrafodelista"/>
+        <w:jc w:val="both"/>
+        <w:rPr>
+          <w:b/>
+        </w:rPr>
+      </w:pPr>
+    </w:p>
+    <w:p>
+      <w:pPr>
+        <w:pStyle w:val="Prrafodelista"/>
+        <w:numPr>
+          <w:ilvl w:val="0"/>
+          <w:numId w:val="3"/>
+        </w:numPr>
+        <w:jc w:val="both"/>
+        <w:rPr>
+          <w:b/>
+        </w:rPr>
+      </w:pPr>
+      <w:r>
+        <w:rPr>
+          <w:b/>
+        </w:rPr>
+        <w:t xml:space="preserve">Medicinas: </w:t>
+      </w:r>
+      <w:r>
+        <w:t>El uso de algunas medicinas pueden ayudar a la manifestación de la enfermedad.</w:t>
+      </w:r>
+    </w:p>
+    <w:p>
+      <w:pPr>
+        <w:pStyle w:val="Prrafodelista"/>
+        <w:jc w:val="both"/>
+        <w:rPr>
+          <w:b/>
+        </w:rPr>
+      </w:pPr>
+    </w:p>
+    <w:p>
+      <w:pPr>
+        <w:pStyle w:val="Prrafodelista"/>
+        <w:numPr>
+          <w:ilvl w:val="0"/>
+          <w:numId w:val="3"/>
+        </w:numPr>
+        <w:jc w:val="both"/>
+        <w:rPr>
+          <w:b/>
+        </w:rPr>
+      </w:pPr>
+      <w:r>
+        <w:rPr>
+          <w:b/>
+        </w:rPr>
+        <w:t xml:space="preserve">Otras enfermedades: </w:t>
+      </w:r>
+      <w:r>
+        <w:t>Algunas enfermedades como el Alzheimer, la Diabetes, Cáncer y tras enfermedades mentales, contribuyen a la depresión.</w:t>
+      </w:r>
+    </w:p>
+    <w:p>
+      <w:pPr>
+        <w:pStyle w:val="Prrafodelista"/>
+        <w:rPr>
+          <w:b/>
+        </w:rPr>
+      </w:pPr>
+    </w:p>
+    <w:p>
+      <w:pPr>
+        <w:pStyle w:val="Prrafodelista"/>
+        <w:numPr>
+          <w:ilvl w:val="0"/>
+          <w:numId w:val="3"/>
+        </w:numPr>
+        <w:jc w:val="both"/>
+        <w:rPr>
+          <w:b/>
+        </w:rPr>
+      </w:pPr>
+      <w:r>
+        <w:rPr>
+          <w:b/>
+        </w:rPr>
+        <w:t xml:space="preserve">Drogas y alcohol: </w:t>
+      </w:r>
+      <w:r>
+        <w:t>El abuso de consumo de diversas drogas y alcohol aumenta considerablemente de padecer la enfermedad.</w:t>
+      </w:r>
+    </w:p>
+    <w:p>
+      <w:pPr>
+        <w:pStyle w:val="Prrafodelista"/>
+        <w:rPr>
+          <w:b/>
+        </w:rPr>
+      </w:pPr>
+    </w:p>
+    <w:p>
+      <w:pPr>
+        <w:pStyle w:val="Prrafodelista"/>
+        <w:numPr>
+          <w:ilvl w:val="0"/>
+          <w:numId w:val="3"/>
+        </w:numPr>
+        <w:jc w:val="both"/>
+        <w:rPr>
+          <w:b/>
+        </w:rPr>
+      </w:pPr>
+      <w:r>
+        <w:rPr>
+          <w:b/>
+        </w:rPr>
+        <w:t xml:space="preserve">Antecedentes familiares: </w:t>
+      </w:r>
+      <w:r>
+        <w:t>Si algún familiar del individuo padece depresión, este es más propenso a que le afecte la enfermedad.</w:t>
+      </w:r>
+    </w:p>
+    <w:p>
+      <w:pPr>
+        <w:jc w:val="both"/>
+        <w:rPr>
+          <w:b/>
+        </w:rPr>
+      </w:pPr>
+    </w:p>
+    <w:p>
+      <w:pPr>
+        <w:pStyle w:val="Prrafodelista"/>
+        <w:jc w:val="both"/>
+        <w:rPr>
+          <w:b/>
+        </w:rPr>
+      </w:pPr>
+    </w:p>
+    <w:p>
+      <w:pPr>
+        <w:jc w:val="both"/>
+      </w:pPr>
+    </w:p>
+    <w:p/>
+    <w:p/>
+    <w:p>
+      <w:bookmarkStart w:id="19" w:name="_GoBack"/>
+      <w:bookmarkEnd w:id="19"/>
+    </w:p>
     <w:sectPr>
       <w:pgSz w:w="11906" w:h="16838"/>
       <w:pgMar w:top="1417" w:right="1701" w:bottom="1417" w:left="1701" w:header="708" w:footer="708" w:gutter="0"/>
@@ -963,7 +1601,7 @@
 </file>
 
 <file path=word/endnotes.xml><?xml version="1.0" encoding="utf-8"?>
-<w:endnotes xmlns:wpc="http://schemas.microsoft.com/office/word/2010/wordprocessingCanvas" xmlns:cx="http://schemas.microsoft.com/office/drawing/2014/chartex" xmlns:cx1="http://schemas.microsoft.com/office/drawing/2015/9/8/chartex" xmlns:cx2="http://schemas.microsoft.com/office/drawing/2015/10/21/chartex" xmlns:cx3="http://schemas.microsoft.com/office/drawing/2016/5/9/chartex" xmlns:cx4="http://schemas.microsoft.com/office/drawing/2016/5/10/chartex" xmlns:cx5="http://schemas.microsoft.com/office/drawing/2016/5/11/chartex" xmlns:cx6="http://schemas.microsoft.com/office/drawing/2016/5/12/chartex" xmlns:cx7="http://schemas.microsoft.com/office/drawing/2016/5/13/chartex" xmlns:cx8="http://schemas.microsoft.com/office/drawing/2016/5/14/chartex" xmlns:mc="http://schemas.openxmlformats.org/markup-compatibility/2006" xmlns:aink="http://schemas.microsoft.com/office/drawing/2016/ink" xmlns:am3d="http://schemas.microsoft.com/office/drawing/2017/model3d" xmlns:o="urn:schemas-microsoft-com:office:office" xmlns:oel="http://schemas.microsoft.com/office/2019/extlst" xmlns:r="http://schemas.openxmlformats.org/officeDocument/2006/relationships" xmlns:m="http://schemas.openxmlformats.org/officeDocument/2006/math" xmlns:v="urn:schemas-microsoft-com:vml" xmlns:wp14="http://schemas.microsoft.com/office/word/2010/wordprocessingDrawing" xmlns:wp="http://schemas.openxmlformats.org/drawingml/2006/wordprocessingDrawing" xmlns:w10="urn:schemas-microsoft-com:office:word" xmlns:w="http://schemas.openxmlformats.org/wordprocessingml/2006/main" xmlns:w14="http://schemas.microsoft.com/office/word/2010/wordml" xmlns:w15="http://schemas.microsoft.com/office/word/2012/wordml" xmlns:w16cex="http://schemas.microsoft.com/office/word/2018/wordml/cex" xmlns:w16cid="http://schemas.microsoft.com/office/word/2016/wordml/cid" xmlns:w16="http://schemas.microsoft.com/office/word/2018/wordml" xmlns:w16sdtdh="http://schemas.microsoft.com/office/word/2020/wordml/sdtdatahash" xmlns:w16se="http://schemas.microsoft.com/office/word/2015/wordml/symex" xmlns:wpg="http://schemas.microsoft.com/office/word/2010/wordprocessingGroup" xmlns:wpi="http://schemas.microsoft.com/office/word/2010/wordprocessingInk" xmlns:wne="http://schemas.microsoft.com/office/word/2006/wordml" xmlns:wps="http://schemas.microsoft.com/office/word/2010/wordprocessingShape" mc:Ignorable="w14 w15 w16se w16cid w16 w16cex w16sdtdh wp14">
+<w:endnotes xmlns:wpc="http://schemas.microsoft.com/office/word/2010/wordprocessingCanvas" xmlns:cx="http://schemas.microsoft.com/office/drawing/2014/chartex" xmlns:cx1="http://schemas.microsoft.com/office/drawing/2015/9/8/chartex" xmlns:mc="http://schemas.openxmlformats.org/markup-compatibility/2006" xmlns:o="urn:schemas-microsoft-com:office:office" xmlns:r="http://schemas.openxmlformats.org/officeDocument/2006/relationships" xmlns:m="http://schemas.openxmlformats.org/officeDocument/2006/math" xmlns:v="urn:schemas-microsoft-com:vml" xmlns:wp14="http://schemas.microsoft.com/office/word/2010/wordprocessingDrawing" xmlns:wp="http://schemas.openxmlformats.org/drawingml/2006/wordprocessingDrawing" xmlns:w10="urn:schemas-microsoft-com:office:word" xmlns:w="http://schemas.openxmlformats.org/wordprocessingml/2006/main" xmlns:w14="http://schemas.microsoft.com/office/word/2010/wordml" xmlns:w15="http://schemas.microsoft.com/office/word/2012/wordml" xmlns:w16se="http://schemas.microsoft.com/office/word/2015/wordml/symex" xmlns:wpg="http://schemas.microsoft.com/office/word/2010/wordprocessingGroup" xmlns:wpi="http://schemas.microsoft.com/office/word/2010/wordprocessingInk" xmlns:wne="http://schemas.microsoft.com/office/word/2006/wordml" xmlns:wps="http://schemas.microsoft.com/office/word/2010/wordprocessingShape" mc:Ignorable="w14 w15 w16se wp14">
   <w:endnote w:type="separator" w:id="-1">
     <w:p>
       <w:pPr>
@@ -995,7 +1633,7 @@
 </file>
 
 <file path=word/footnotes.xml><?xml version="1.0" encoding="utf-8"?>
-<w:footnotes xmlns:wpc="http://schemas.microsoft.com/office/word/2010/wordprocessingCanvas" xmlns:cx="http://schemas.microsoft.com/office/drawing/2014/chartex" xmlns:cx1="http://schemas.microsoft.com/office/drawing/2015/9/8/chartex" xmlns:cx2="http://schemas.microsoft.com/office/drawing/2015/10/21/chartex" xmlns:cx3="http://schemas.microsoft.com/office/drawing/2016/5/9/chartex" xmlns:cx4="http://schemas.microsoft.com/office/drawing/2016/5/10/chartex" xmlns:cx5="http://schemas.microsoft.com/office/drawing/2016/5/11/chartex" xmlns:cx6="http://schemas.microsoft.com/office/drawing/2016/5/12/chartex" xmlns:cx7="http://schemas.microsoft.com/office/drawing/2016/5/13/chartex" xmlns:cx8="http://schemas.microsoft.com/office/drawing/2016/5/14/chartex" xmlns:mc="http://schemas.openxmlformats.org/markup-compatibility/2006" xmlns:aink="http://schemas.microsoft.com/office/drawing/2016/ink" xmlns:am3d="http://schemas.microsoft.com/office/drawing/2017/model3d" xmlns:o="urn:schemas-microsoft-com:office:office" xmlns:oel="http://schemas.microsoft.com/office/2019/extlst" xmlns:r="http://schemas.openxmlformats.org/officeDocument/2006/relationships" xmlns:m="http://schemas.openxmlformats.org/officeDocument/2006/math" xmlns:v="urn:schemas-microsoft-com:vml" xmlns:wp14="http://schemas.microsoft.com/office/word/2010/wordprocessingDrawing" xmlns:wp="http://schemas.openxmlformats.org/drawingml/2006/wordprocessingDrawing" xmlns:w10="urn:schemas-microsoft-com:office:word" xmlns:w="http://schemas.openxmlformats.org/wordprocessingml/2006/main" xmlns:w14="http://schemas.microsoft.com/office/word/2010/wordml" xmlns:w15="http://schemas.microsoft.com/office/word/2012/wordml" xmlns:w16cex="http://schemas.microsoft.com/office/word/2018/wordml/cex" xmlns:w16cid="http://schemas.microsoft.com/office/word/2016/wordml/cid" xmlns:w16="http://schemas.microsoft.com/office/word/2018/wordml" xmlns:w16sdtdh="http://schemas.microsoft.com/office/word/2020/wordml/sdtdatahash" xmlns:w16se="http://schemas.microsoft.com/office/word/2015/wordml/symex" xmlns:wpg="http://schemas.microsoft.com/office/word/2010/wordprocessingGroup" xmlns:wpi="http://schemas.microsoft.com/office/word/2010/wordprocessingInk" xmlns:wne="http://schemas.microsoft.com/office/word/2006/wordml" xmlns:wps="http://schemas.microsoft.com/office/word/2010/wordprocessingShape" mc:Ignorable="w14 w15 w16se w16cid w16 w16cex w16sdtdh wp14">
+<w:footnotes xmlns:wpc="http://schemas.microsoft.com/office/word/2010/wordprocessingCanvas" xmlns:cx="http://schemas.microsoft.com/office/drawing/2014/chartex" xmlns:cx1="http://schemas.microsoft.com/office/drawing/2015/9/8/chartex" xmlns:mc="http://schemas.openxmlformats.org/markup-compatibility/2006" xmlns:o="urn:schemas-microsoft-com:office:office" xmlns:r="http://schemas.openxmlformats.org/officeDocument/2006/relationships" xmlns:m="http://schemas.openxmlformats.org/officeDocument/2006/math" xmlns:v="urn:schemas-microsoft-com:vml" xmlns:wp14="http://schemas.microsoft.com/office/word/2010/wordprocessingDrawing" xmlns:wp="http://schemas.openxmlformats.org/drawingml/2006/wordprocessingDrawing" xmlns:w10="urn:schemas-microsoft-com:office:word" xmlns:w="http://schemas.openxmlformats.org/wordprocessingml/2006/main" xmlns:w14="http://schemas.microsoft.com/office/word/2010/wordml" xmlns:w15="http://schemas.microsoft.com/office/word/2012/wordml" xmlns:w16se="http://schemas.microsoft.com/office/word/2015/wordml/symex" xmlns:wpg="http://schemas.microsoft.com/office/word/2010/wordprocessingGroup" xmlns:wpi="http://schemas.microsoft.com/office/word/2010/wordprocessingInk" xmlns:wne="http://schemas.microsoft.com/office/word/2006/wordml" xmlns:wps="http://schemas.microsoft.com/office/word/2010/wordprocessingShape" mc:Ignorable="w14 w15 w16se wp14">
   <w:footnote w:type="separator" w:id="-1">
     <w:p>
       <w:pPr>
@@ -1042,8 +1680,121 @@
 </file>
 
 <file path=word/numbering.xml><?xml version="1.0" encoding="utf-8"?>
-<w:numbering xmlns:wpc="http://schemas.microsoft.com/office/word/2010/wordprocessingCanvas" xmlns:cx="http://schemas.microsoft.com/office/drawing/2014/chartex" xmlns:cx1="http://schemas.microsoft.com/office/drawing/2015/9/8/chartex" xmlns:cx2="http://schemas.microsoft.com/office/drawing/2015/10/21/chartex" xmlns:cx3="http://schemas.microsoft.com/office/drawing/2016/5/9/chartex" xmlns:cx4="http://schemas.microsoft.com/office/drawing/2016/5/10/chartex" xmlns:cx5="http://schemas.microsoft.com/office/drawing/2016/5/11/chartex" xmlns:cx6="http://schemas.microsoft.com/office/drawing/2016/5/12/chartex" xmlns:cx7="http://schemas.microsoft.com/office/drawing/2016/5/13/chartex" xmlns:cx8="http://schemas.microsoft.com/office/drawing/2016/5/14/chartex" xmlns:mc="http://schemas.openxmlformats.org/markup-compatibility/2006" xmlns:aink="http://schemas.microsoft.com/office/drawing/2016/ink" xmlns:am3d="http://schemas.microsoft.com/office/drawing/2017/model3d" xmlns:o="urn:schemas-microsoft-com:office:office" xmlns:oel="http://schemas.microsoft.com/office/2019/extlst" xmlns:r="http://schemas.openxmlformats.org/officeDocument/2006/relationships" xmlns:m="http://schemas.openxmlformats.org/officeDocument/2006/math" xmlns:v="urn:schemas-microsoft-com:vml" xmlns:wp14="http://schemas.microsoft.com/office/word/2010/wordprocessingDrawing" xmlns:wp="http://schemas.openxmlformats.org/drawingml/2006/wordprocessingDrawing" xmlns:w10="urn:schemas-microsoft-com:office:word" xmlns:w="http://schemas.openxmlformats.org/wordprocessingml/2006/main" xmlns:w14="http://schemas.microsoft.com/office/word/2010/wordml" xmlns:w15="http://schemas.microsoft.com/office/word/2012/wordml" xmlns:w16cex="http://schemas.microsoft.com/office/word/2018/wordml/cex" xmlns:w16cid="http://schemas.microsoft.com/office/word/2016/wordml/cid" xmlns:w16="http://schemas.microsoft.com/office/word/2018/wordml" xmlns:w16sdtdh="http://schemas.microsoft.com/office/word/2020/wordml/sdtdatahash" xmlns:w16se="http://schemas.microsoft.com/office/word/2015/wordml/symex" xmlns:wpg="http://schemas.microsoft.com/office/word/2010/wordprocessingGroup" xmlns:wpi="http://schemas.microsoft.com/office/word/2010/wordprocessingInk" xmlns:wne="http://schemas.microsoft.com/office/word/2006/wordml" xmlns:wps="http://schemas.microsoft.com/office/word/2010/wordprocessingShape" mc:Ignorable="w14 w15 w16se w16cid w16 w16cex w16sdtdh wp14">
+<w:numbering xmlns:wpc="http://schemas.microsoft.com/office/word/2010/wordprocessingCanvas" xmlns:cx="http://schemas.microsoft.com/office/drawing/2014/chartex" xmlns:cx1="http://schemas.microsoft.com/office/drawing/2015/9/8/chartex" xmlns:mc="http://schemas.openxmlformats.org/markup-compatibility/2006" xmlns:o="urn:schemas-microsoft-com:office:office" xmlns:r="http://schemas.openxmlformats.org/officeDocument/2006/relationships" xmlns:m="http://schemas.openxmlformats.org/officeDocument/2006/math" xmlns:v="urn:schemas-microsoft-com:vml" xmlns:wp14="http://schemas.microsoft.com/office/word/2010/wordprocessingDrawing" xmlns:wp="http://schemas.openxmlformats.org/drawingml/2006/wordprocessingDrawing" xmlns:w10="urn:schemas-microsoft-com:office:word" xmlns:w="http://schemas.openxmlformats.org/wordprocessingml/2006/main" xmlns:w14="http://schemas.microsoft.com/office/word/2010/wordml" xmlns:w15="http://schemas.microsoft.com/office/word/2012/wordml" xmlns:w16se="http://schemas.microsoft.com/office/word/2015/wordml/symex" xmlns:wpg="http://schemas.microsoft.com/office/word/2010/wordprocessingGroup" xmlns:wpi="http://schemas.microsoft.com/office/word/2010/wordprocessingInk" xmlns:wne="http://schemas.microsoft.com/office/word/2006/wordml" xmlns:wps="http://schemas.microsoft.com/office/word/2010/wordprocessingShape" mc:Ignorable="w14 w15 w16se wp14">
   <w:abstractNum w:abstractNumId="0" w15:restartNumberingAfterBreak="0">
+    <w:nsid w:val="075D3782"/>
+    <w:multiLevelType w:val="hybridMultilevel"/>
+    <w:tmpl w:val="642C623C"/>
+    <w:lvl w:ilvl="0" w:tplc="0C0A000B">
+      <w:start w:val="1"/>
+      <w:numFmt w:val="bullet"/>
+      <w:lvlText w:val=""/>
+      <w:lvlJc w:val="left"/>
+      <w:pPr>
+        <w:ind w:left="720" w:hanging="360"/>
+      </w:pPr>
+      <w:rPr>
+        <w:rFonts w:ascii="Wingdings" w:hAnsi="Wingdings" w:hint="default"/>
+      </w:rPr>
+    </w:lvl>
+    <w:lvl w:ilvl="1" w:tplc="0C0A0003" w:tentative="1">
+      <w:start w:val="1"/>
+      <w:numFmt w:val="bullet"/>
+      <w:lvlText w:val="o"/>
+      <w:lvlJc w:val="left"/>
+      <w:pPr>
+        <w:ind w:left="1440" w:hanging="360"/>
+      </w:pPr>
+      <w:rPr>
+        <w:rFonts w:ascii="Courier New" w:hAnsi="Courier New" w:cs="Courier New" w:hint="default"/>
+      </w:rPr>
+    </w:lvl>
+    <w:lvl w:ilvl="2" w:tplc="0C0A0005" w:tentative="1">
+      <w:start w:val="1"/>
+      <w:numFmt w:val="bullet"/>
+      <w:lvlText w:val=""/>
+      <w:lvlJc w:val="left"/>
+      <w:pPr>
+        <w:ind w:left="2160" w:hanging="360"/>
+      </w:pPr>
+      <w:rPr>
+        <w:rFonts w:ascii="Wingdings" w:hAnsi="Wingdings" w:hint="default"/>
+      </w:rPr>
+    </w:lvl>
+    <w:lvl w:ilvl="3" w:tplc="0C0A0001" w:tentative="1">
+      <w:start w:val="1"/>
+      <w:numFmt w:val="bullet"/>
+      <w:lvlText w:val=""/>
+      <w:lvlJc w:val="left"/>
+      <w:pPr>
+        <w:ind w:left="2880" w:hanging="360"/>
+      </w:pPr>
+      <w:rPr>
+        <w:rFonts w:ascii="Symbol" w:hAnsi="Symbol" w:hint="default"/>
+      </w:rPr>
+    </w:lvl>
+    <w:lvl w:ilvl="4" w:tplc="0C0A0003" w:tentative="1">
+      <w:start w:val="1"/>
+      <w:numFmt w:val="bullet"/>
+      <w:lvlText w:val="o"/>
+      <w:lvlJc w:val="left"/>
+      <w:pPr>
+        <w:ind w:left="3600" w:hanging="360"/>
+      </w:pPr>
+      <w:rPr>
+        <w:rFonts w:ascii="Courier New" w:hAnsi="Courier New" w:cs="Courier New" w:hint="default"/>
+      </w:rPr>
+    </w:lvl>
+    <w:lvl w:ilvl="5" w:tplc="0C0A0005" w:tentative="1">
+      <w:start w:val="1"/>
+      <w:numFmt w:val="bullet"/>
+      <w:lvlText w:val=""/>
+      <w:lvlJc w:val="left"/>
+      <w:pPr>
+        <w:ind w:left="4320" w:hanging="360"/>
+      </w:pPr>
+      <w:rPr>
+        <w:rFonts w:ascii="Wingdings" w:hAnsi="Wingdings" w:hint="default"/>
+      </w:rPr>
+    </w:lvl>
+    <w:lvl w:ilvl="6" w:tplc="0C0A0001" w:tentative="1">
+      <w:start w:val="1"/>
+      <w:numFmt w:val="bullet"/>
+      <w:lvlText w:val=""/>
+      <w:lvlJc w:val="left"/>
+      <w:pPr>
+        <w:ind w:left="5040" w:hanging="360"/>
+      </w:pPr>
+      <w:rPr>
+        <w:rFonts w:ascii="Symbol" w:hAnsi="Symbol" w:hint="default"/>
+      </w:rPr>
+    </w:lvl>
+    <w:lvl w:ilvl="7" w:tplc="0C0A0003" w:tentative="1">
+      <w:start w:val="1"/>
+      <w:numFmt w:val="bullet"/>
+      <w:lvlText w:val="o"/>
+      <w:lvlJc w:val="left"/>
+      <w:pPr>
+        <w:ind w:left="5760" w:hanging="360"/>
+      </w:pPr>
+      <w:rPr>
+        <w:rFonts w:ascii="Courier New" w:hAnsi="Courier New" w:cs="Courier New" w:hint="default"/>
+      </w:rPr>
+    </w:lvl>
+    <w:lvl w:ilvl="8" w:tplc="0C0A0005" w:tentative="1">
+      <w:start w:val="1"/>
+      <w:numFmt w:val="bullet"/>
+      <w:lvlText w:val=""/>
+      <w:lvlJc w:val="left"/>
+      <w:pPr>
+        <w:ind w:left="6480" w:hanging="360"/>
+      </w:pPr>
+      <w:rPr>
+        <w:rFonts w:ascii="Wingdings" w:hAnsi="Wingdings" w:hint="default"/>
+      </w:rPr>
+    </w:lvl>
+  </w:abstractNum>
+  <w:abstractNum w:abstractNumId="1" w15:restartNumberingAfterBreak="0">
     <w:nsid w:val="0B8BBB18"/>
     <w:multiLevelType w:val="hybridMultilevel"/>
     <w:tmpl w:val="FFFFFFFF"/>
@@ -1156,14 +1907,249 @@
       </w:rPr>
     </w:lvl>
   </w:abstractNum>
-  <w:num w:numId="1" w16cid:durableId="1233850640">
+  <w:abstractNum w:abstractNumId="2" w15:restartNumberingAfterBreak="0">
+    <w:nsid w:val="19DF40A5"/>
+    <w:multiLevelType w:val="hybridMultilevel"/>
+    <w:tmpl w:val="82684E98"/>
+    <w:lvl w:ilvl="0" w:tplc="0C0A0001">
+      <w:start w:val="1"/>
+      <w:numFmt w:val="bullet"/>
+      <w:lvlText w:val=""/>
+      <w:lvlJc w:val="left"/>
+      <w:pPr>
+        <w:ind w:left="720" w:hanging="360"/>
+      </w:pPr>
+      <w:rPr>
+        <w:rFonts w:ascii="Symbol" w:hAnsi="Symbol" w:hint="default"/>
+      </w:rPr>
+    </w:lvl>
+    <w:lvl w:ilvl="1" w:tplc="0C0A0003" w:tentative="1">
+      <w:start w:val="1"/>
+      <w:numFmt w:val="bullet"/>
+      <w:lvlText w:val="o"/>
+      <w:lvlJc w:val="left"/>
+      <w:pPr>
+        <w:ind w:left="1440" w:hanging="360"/>
+      </w:pPr>
+      <w:rPr>
+        <w:rFonts w:ascii="Courier New" w:hAnsi="Courier New" w:cs="Courier New" w:hint="default"/>
+      </w:rPr>
+    </w:lvl>
+    <w:lvl w:ilvl="2" w:tplc="0C0A0005" w:tentative="1">
+      <w:start w:val="1"/>
+      <w:numFmt w:val="bullet"/>
+      <w:lvlText w:val=""/>
+      <w:lvlJc w:val="left"/>
+      <w:pPr>
+        <w:ind w:left="2160" w:hanging="360"/>
+      </w:pPr>
+      <w:rPr>
+        <w:rFonts w:ascii="Wingdings" w:hAnsi="Wingdings" w:hint="default"/>
+      </w:rPr>
+    </w:lvl>
+    <w:lvl w:ilvl="3" w:tplc="0C0A0001" w:tentative="1">
+      <w:start w:val="1"/>
+      <w:numFmt w:val="bullet"/>
+      <w:lvlText w:val=""/>
+      <w:lvlJc w:val="left"/>
+      <w:pPr>
+        <w:ind w:left="2880" w:hanging="360"/>
+      </w:pPr>
+      <w:rPr>
+        <w:rFonts w:ascii="Symbol" w:hAnsi="Symbol" w:hint="default"/>
+      </w:rPr>
+    </w:lvl>
+    <w:lvl w:ilvl="4" w:tplc="0C0A0003" w:tentative="1">
+      <w:start w:val="1"/>
+      <w:numFmt w:val="bullet"/>
+      <w:lvlText w:val="o"/>
+      <w:lvlJc w:val="left"/>
+      <w:pPr>
+        <w:ind w:left="3600" w:hanging="360"/>
+      </w:pPr>
+      <w:rPr>
+        <w:rFonts w:ascii="Courier New" w:hAnsi="Courier New" w:cs="Courier New" w:hint="default"/>
+      </w:rPr>
+    </w:lvl>
+    <w:lvl w:ilvl="5" w:tplc="0C0A0005" w:tentative="1">
+      <w:start w:val="1"/>
+      <w:numFmt w:val="bullet"/>
+      <w:lvlText w:val=""/>
+      <w:lvlJc w:val="left"/>
+      <w:pPr>
+        <w:ind w:left="4320" w:hanging="360"/>
+      </w:pPr>
+      <w:rPr>
+        <w:rFonts w:ascii="Wingdings" w:hAnsi="Wingdings" w:hint="default"/>
+      </w:rPr>
+    </w:lvl>
+    <w:lvl w:ilvl="6" w:tplc="0C0A0001" w:tentative="1">
+      <w:start w:val="1"/>
+      <w:numFmt w:val="bullet"/>
+      <w:lvlText w:val=""/>
+      <w:lvlJc w:val="left"/>
+      <w:pPr>
+        <w:ind w:left="5040" w:hanging="360"/>
+      </w:pPr>
+      <w:rPr>
+        <w:rFonts w:ascii="Symbol" w:hAnsi="Symbol" w:hint="default"/>
+      </w:rPr>
+    </w:lvl>
+    <w:lvl w:ilvl="7" w:tplc="0C0A0003" w:tentative="1">
+      <w:start w:val="1"/>
+      <w:numFmt w:val="bullet"/>
+      <w:lvlText w:val="o"/>
+      <w:lvlJc w:val="left"/>
+      <w:pPr>
+        <w:ind w:left="5760" w:hanging="360"/>
+      </w:pPr>
+      <w:rPr>
+        <w:rFonts w:ascii="Courier New" w:hAnsi="Courier New" w:cs="Courier New" w:hint="default"/>
+      </w:rPr>
+    </w:lvl>
+    <w:lvl w:ilvl="8" w:tplc="0C0A0005" w:tentative="1">
+      <w:start w:val="1"/>
+      <w:numFmt w:val="bullet"/>
+      <w:lvlText w:val=""/>
+      <w:lvlJc w:val="left"/>
+      <w:pPr>
+        <w:ind w:left="6480" w:hanging="360"/>
+      </w:pPr>
+      <w:rPr>
+        <w:rFonts w:ascii="Wingdings" w:hAnsi="Wingdings" w:hint="default"/>
+      </w:rPr>
+    </w:lvl>
+  </w:abstractNum>
+  <w:abstractNum w:abstractNumId="3" w15:restartNumberingAfterBreak="0">
+    <w:nsid w:val="38572F4E"/>
+    <w:multiLevelType w:val="hybridMultilevel"/>
+    <w:tmpl w:val="4B324CD8"/>
+    <w:lvl w:ilvl="0" w:tplc="0C0A0001">
+      <w:start w:val="1"/>
+      <w:numFmt w:val="bullet"/>
+      <w:lvlText w:val=""/>
+      <w:lvlJc w:val="left"/>
+      <w:pPr>
+        <w:ind w:left="720" w:hanging="360"/>
+      </w:pPr>
+      <w:rPr>
+        <w:rFonts w:ascii="Symbol" w:hAnsi="Symbol" w:hint="default"/>
+      </w:rPr>
+    </w:lvl>
+    <w:lvl w:ilvl="1" w:tplc="0C0A0003" w:tentative="1">
+      <w:start w:val="1"/>
+      <w:numFmt w:val="bullet"/>
+      <w:lvlText w:val="o"/>
+      <w:lvlJc w:val="left"/>
+      <w:pPr>
+        <w:ind w:left="1440" w:hanging="360"/>
+      </w:pPr>
+      <w:rPr>
+        <w:rFonts w:ascii="Courier New" w:hAnsi="Courier New" w:cs="Courier New" w:hint="default"/>
+      </w:rPr>
+    </w:lvl>
+    <w:lvl w:ilvl="2" w:tplc="0C0A0005" w:tentative="1">
+      <w:start w:val="1"/>
+      <w:numFmt w:val="bullet"/>
+      <w:lvlText w:val=""/>
+      <w:lvlJc w:val="left"/>
+      <w:pPr>
+        <w:ind w:left="2160" w:hanging="360"/>
+      </w:pPr>
+      <w:rPr>
+        <w:rFonts w:ascii="Wingdings" w:hAnsi="Wingdings" w:hint="default"/>
+      </w:rPr>
+    </w:lvl>
+    <w:lvl w:ilvl="3" w:tplc="0C0A0001" w:tentative="1">
+      <w:start w:val="1"/>
+      <w:numFmt w:val="bullet"/>
+      <w:lvlText w:val=""/>
+      <w:lvlJc w:val="left"/>
+      <w:pPr>
+        <w:ind w:left="2880" w:hanging="360"/>
+      </w:pPr>
+      <w:rPr>
+        <w:rFonts w:ascii="Symbol" w:hAnsi="Symbol" w:hint="default"/>
+      </w:rPr>
+    </w:lvl>
+    <w:lvl w:ilvl="4" w:tplc="0C0A0003" w:tentative="1">
+      <w:start w:val="1"/>
+      <w:numFmt w:val="bullet"/>
+      <w:lvlText w:val="o"/>
+      <w:lvlJc w:val="left"/>
+      <w:pPr>
+        <w:ind w:left="3600" w:hanging="360"/>
+      </w:pPr>
+      <w:rPr>
+        <w:rFonts w:ascii="Courier New" w:hAnsi="Courier New" w:cs="Courier New" w:hint="default"/>
+      </w:rPr>
+    </w:lvl>
+    <w:lvl w:ilvl="5" w:tplc="0C0A0005" w:tentative="1">
+      <w:start w:val="1"/>
+      <w:numFmt w:val="bullet"/>
+      <w:lvlText w:val=""/>
+      <w:lvlJc w:val="left"/>
+      <w:pPr>
+        <w:ind w:left="4320" w:hanging="360"/>
+      </w:pPr>
+      <w:rPr>
+        <w:rFonts w:ascii="Wingdings" w:hAnsi="Wingdings" w:hint="default"/>
+      </w:rPr>
+    </w:lvl>
+    <w:lvl w:ilvl="6" w:tplc="0C0A0001" w:tentative="1">
+      <w:start w:val="1"/>
+      <w:numFmt w:val="bullet"/>
+      <w:lvlText w:val=""/>
+      <w:lvlJc w:val="left"/>
+      <w:pPr>
+        <w:ind w:left="5040" w:hanging="360"/>
+      </w:pPr>
+      <w:rPr>
+        <w:rFonts w:ascii="Symbol" w:hAnsi="Symbol" w:hint="default"/>
+      </w:rPr>
+    </w:lvl>
+    <w:lvl w:ilvl="7" w:tplc="0C0A0003" w:tentative="1">
+      <w:start w:val="1"/>
+      <w:numFmt w:val="bullet"/>
+      <w:lvlText w:val="o"/>
+      <w:lvlJc w:val="left"/>
+      <w:pPr>
+        <w:ind w:left="5760" w:hanging="360"/>
+      </w:pPr>
+      <w:rPr>
+        <w:rFonts w:ascii="Courier New" w:hAnsi="Courier New" w:cs="Courier New" w:hint="default"/>
+      </w:rPr>
+    </w:lvl>
+    <w:lvl w:ilvl="8" w:tplc="0C0A0005" w:tentative="1">
+      <w:start w:val="1"/>
+      <w:numFmt w:val="bullet"/>
+      <w:lvlText w:val=""/>
+      <w:lvlJc w:val="left"/>
+      <w:pPr>
+        <w:ind w:left="6480" w:hanging="360"/>
+      </w:pPr>
+      <w:rPr>
+        <w:rFonts w:ascii="Wingdings" w:hAnsi="Wingdings" w:hint="default"/>
+      </w:rPr>
+    </w:lvl>
+  </w:abstractNum>
+  <w:num w:numId="1">
+    <w:abstractNumId w:val="1"/>
+  </w:num>
+  <w:num w:numId="2">
+    <w:abstractNumId w:val="2"/>
+  </w:num>
+  <w:num w:numId="3">
+    <w:abstractNumId w:val="3"/>
+  </w:num>
+  <w:num w:numId="4">
     <w:abstractNumId w:val="0"/>
   </w:num>
 </w:numbering>
 </file>
 
 <file path=word/styles.xml><?xml version="1.0" encoding="utf-8"?>
-<w:styles xmlns:mc="http://schemas.openxmlformats.org/markup-compatibility/2006" xmlns:r="http://schemas.openxmlformats.org/officeDocument/2006/relationships" xmlns:w="http://schemas.openxmlformats.org/wordprocessingml/2006/main" xmlns:w14="http://schemas.microsoft.com/office/word/2010/wordml" xmlns:w15="http://schemas.microsoft.com/office/word/2012/wordml" xmlns:w16cex="http://schemas.microsoft.com/office/word/2018/wordml/cex" xmlns:w16cid="http://schemas.microsoft.com/office/word/2016/wordml/cid" xmlns:w16="http://schemas.microsoft.com/office/word/2018/wordml" xmlns:w16sdtdh="http://schemas.microsoft.com/office/word/2020/wordml/sdtdatahash" xmlns:w16se="http://schemas.microsoft.com/office/word/2015/wordml/symex" mc:Ignorable="w14 w15 w16se w16cid w16 w16cex w16sdtdh">
+<w:styles xmlns:mc="http://schemas.openxmlformats.org/markup-compatibility/2006" xmlns:r="http://schemas.openxmlformats.org/officeDocument/2006/relationships" xmlns:w="http://schemas.openxmlformats.org/wordprocessingml/2006/main" xmlns:w14="http://schemas.microsoft.com/office/word/2010/wordml" xmlns:w15="http://schemas.microsoft.com/office/word/2012/wordml" xmlns:w16se="http://schemas.microsoft.com/office/word/2015/wordml/symex" mc:Ignorable="w14 w15 w16se">
   <w:docDefaults>
     <w:rPrDefault>
       <w:rPr>
@@ -1179,7 +2165,7 @@
       </w:pPr>
     </w:pPrDefault>
   </w:docDefaults>
-  <w:latentStyles w:defLockedState="0" w:defUIPriority="99" w:defSemiHidden="0" w:defUnhideWhenUsed="0" w:defQFormat="0" w:count="376">
+  <w:latentStyles w:defLockedState="0" w:defUIPriority="99" w:defSemiHidden="0" w:defUnhideWhenUsed="0" w:defQFormat="0" w:count="371">
     <w:lsdException w:name="Normal" w:uiPriority="0" w:qFormat="1"/>
     <w:lsdException w:name="heading 1" w:uiPriority="9" w:qFormat="1"/>
     <w:lsdException w:name="heading 2" w:semiHidden="1" w:uiPriority="9" w:unhideWhenUsed="1" w:qFormat="1"/>
@@ -1551,21 +2537,16 @@
     <w:lsdException w:name="List Table 5 Dark Accent 6" w:uiPriority="50"/>
     <w:lsdException w:name="List Table 6 Colorful Accent 6" w:uiPriority="51"/>
     <w:lsdException w:name="List Table 7 Colorful Accent 6" w:uiPriority="52"/>
-    <w:lsdException w:name="Mention" w:semiHidden="1" w:unhideWhenUsed="1"/>
-    <w:lsdException w:name="Smart Hyperlink" w:semiHidden="1" w:unhideWhenUsed="1"/>
-    <w:lsdException w:name="Hashtag" w:semiHidden="1" w:unhideWhenUsed="1"/>
-    <w:lsdException w:name="Unresolved Mention" w:semiHidden="1" w:unhideWhenUsed="1"/>
-    <w:lsdException w:name="Smart Link" w:semiHidden="1" w:unhideWhenUsed="1"/>
   </w:latentStyles>
   <w:style w:type="paragraph" w:default="1" w:styleId="Normal">
     <w:name w:val="Normal"/>
     <w:qFormat/>
   </w:style>
-  <w:style w:type="paragraph" w:styleId="Heading1">
+  <w:style w:type="paragraph" w:styleId="Ttulo1">
     <w:name w:val="heading 1"/>
     <w:basedOn w:val="Normal"/>
     <w:next w:val="Normal"/>
-    <w:link w:val="Heading1Char"/>
+    <w:link w:val="Ttulo1Car"/>
     <w:uiPriority w:val="9"/>
     <w:qFormat/>
     <w:rsid w:val="00B944E7"/>
@@ -1582,11 +2563,11 @@
       <w:szCs w:val="32"/>
     </w:rPr>
   </w:style>
-  <w:style w:type="paragraph" w:styleId="Heading2">
+  <w:style w:type="paragraph" w:styleId="Ttulo2">
     <w:name w:val="heading 2"/>
     <w:basedOn w:val="Normal"/>
     <w:next w:val="Normal"/>
-    <w:link w:val="Heading2Char"/>
+    <w:link w:val="Ttulo2Car"/>
     <w:uiPriority w:val="9"/>
     <w:unhideWhenUsed/>
     <w:qFormat/>
@@ -1604,13 +2585,13 @@
       <w:szCs w:val="26"/>
     </w:rPr>
   </w:style>
-  <w:style w:type="character" w:default="1" w:styleId="DefaultParagraphFont">
+  <w:style w:type="character" w:default="1" w:styleId="Fuentedeprrafopredeter">
     <w:name w:val="Default Paragraph Font"/>
     <w:uiPriority w:val="1"/>
     <w:semiHidden/>
     <w:unhideWhenUsed/>
   </w:style>
-  <w:style w:type="table" w:default="1" w:styleId="TableNormal">
+  <w:style w:type="table" w:default="1" w:styleId="Tablanormal">
     <w:name w:val="Normal Table"/>
     <w:uiPriority w:val="99"/>
     <w:semiHidden/>
@@ -1625,16 +2606,16 @@
       </w:tblCellMar>
     </w:tblPr>
   </w:style>
-  <w:style w:type="numbering" w:default="1" w:styleId="NoList">
+  <w:style w:type="numbering" w:default="1" w:styleId="Sinlista">
     <w:name w:val="No List"/>
     <w:uiPriority w:val="99"/>
     <w:semiHidden/>
     <w:unhideWhenUsed/>
   </w:style>
-  <w:style w:type="paragraph" w:styleId="Header">
+  <w:style w:type="paragraph" w:styleId="Encabezado">
     <w:name w:val="header"/>
     <w:basedOn w:val="Normal"/>
-    <w:link w:val="HeaderChar"/>
+    <w:link w:val="EncabezadoCar"/>
     <w:uiPriority w:val="99"/>
     <w:unhideWhenUsed/>
     <w:rsid w:val="001B2354"/>
@@ -1646,17 +2627,17 @@
       <w:spacing w:after="0" w:line="240" w:lineRule="auto"/>
     </w:pPr>
   </w:style>
-  <w:style w:type="character" w:customStyle="1" w:styleId="HeaderChar">
-    <w:name w:val="Header Char"/>
-    <w:basedOn w:val="DefaultParagraphFont"/>
-    <w:link w:val="Header"/>
+  <w:style w:type="character" w:customStyle="1" w:styleId="EncabezadoCar">
+    <w:name w:val="Encabezado Car"/>
+    <w:basedOn w:val="Fuentedeprrafopredeter"/>
+    <w:link w:val="Encabezado"/>
     <w:uiPriority w:val="99"/>
     <w:rsid w:val="001B2354"/>
   </w:style>
-  <w:style w:type="paragraph" w:styleId="Footer">
+  <w:style w:type="paragraph" w:styleId="Piedepgina">
     <w:name w:val="footer"/>
     <w:basedOn w:val="Normal"/>
-    <w:link w:val="FooterChar"/>
+    <w:link w:val="PiedepginaCar"/>
     <w:uiPriority w:val="99"/>
     <w:unhideWhenUsed/>
     <w:rsid w:val="001B2354"/>
@@ -1668,16 +2649,16 @@
       <w:spacing w:after="0" w:line="240" w:lineRule="auto"/>
     </w:pPr>
   </w:style>
-  <w:style w:type="character" w:customStyle="1" w:styleId="FooterChar">
-    <w:name w:val="Footer Char"/>
-    <w:basedOn w:val="DefaultParagraphFont"/>
-    <w:link w:val="Footer"/>
+  <w:style w:type="character" w:customStyle="1" w:styleId="PiedepginaCar">
+    <w:name w:val="Pie de página Car"/>
+    <w:basedOn w:val="Fuentedeprrafopredeter"/>
+    <w:link w:val="Piedepgina"/>
     <w:uiPriority w:val="99"/>
     <w:rsid w:val="001B2354"/>
   </w:style>
-  <w:style w:type="paragraph" w:styleId="NoSpacing">
+  <w:style w:type="paragraph" w:styleId="Sinespaciado">
     <w:name w:val="No Spacing"/>
-    <w:link w:val="NoSpacingChar"/>
+    <w:link w:val="SinespaciadoCar"/>
     <w:uiPriority w:val="1"/>
     <w:qFormat/>
     <w:rsid w:val="004D50F4"/>
@@ -1689,10 +2670,10 @@
       <w:lang w:val="es-CL" w:eastAsia="ja-JP"/>
     </w:rPr>
   </w:style>
-  <w:style w:type="character" w:customStyle="1" w:styleId="NoSpacingChar">
-    <w:name w:val="No Spacing Char"/>
-    <w:basedOn w:val="DefaultParagraphFont"/>
-    <w:link w:val="NoSpacing"/>
+  <w:style w:type="character" w:customStyle="1" w:styleId="SinespaciadoCar">
+    <w:name w:val="Sin espaciado Car"/>
+    <w:basedOn w:val="Fuentedeprrafopredeter"/>
+    <w:link w:val="Sinespaciado"/>
     <w:uiPriority w:val="1"/>
     <w:rsid w:val="004D50F4"/>
     <w:rPr>
@@ -1700,10 +2681,10 @@
       <w:lang w:val="es-CL" w:eastAsia="ja-JP"/>
     </w:rPr>
   </w:style>
-  <w:style w:type="character" w:customStyle="1" w:styleId="Heading2Char">
-    <w:name w:val="Heading 2 Char"/>
-    <w:basedOn w:val="DefaultParagraphFont"/>
-    <w:link w:val="Heading2"/>
+  <w:style w:type="character" w:customStyle="1" w:styleId="Ttulo2Car">
+    <w:name w:val="Título 2 Car"/>
+    <w:basedOn w:val="Fuentedeprrafopredeter"/>
+    <w:link w:val="Ttulo2"/>
     <w:uiPriority w:val="9"/>
     <w:rsid w:val="00670D5E"/>
     <w:rPr>
@@ -1713,10 +2694,10 @@
       <w:szCs w:val="26"/>
     </w:rPr>
   </w:style>
-  <w:style w:type="character" w:customStyle="1" w:styleId="Heading1Char">
-    <w:name w:val="Heading 1 Char"/>
-    <w:basedOn w:val="DefaultParagraphFont"/>
-    <w:link w:val="Heading1"/>
+  <w:style w:type="character" w:customStyle="1" w:styleId="Ttulo1Car">
+    <w:name w:val="Título 1 Car"/>
+    <w:basedOn w:val="Fuentedeprrafopredeter"/>
+    <w:link w:val="Ttulo1"/>
     <w:uiPriority w:val="9"/>
     <w:rsid w:val="00B944E7"/>
     <w:rPr>
@@ -1726,7 +2707,7 @@
       <w:szCs w:val="32"/>
     </w:rPr>
   </w:style>
-  <w:style w:type="paragraph" w:styleId="ListParagraph">
+  <w:style w:type="paragraph" w:styleId="Prrafodelista">
     <w:name w:val="List Paragraph"/>
     <w:basedOn w:val="Normal"/>
     <w:uiPriority w:val="34"/>
@@ -1737,11 +2718,41 @@
       <w:contextualSpacing/>
     </w:pPr>
   </w:style>
+  <w:style w:type="paragraph" w:styleId="Textodeglobo">
+    <w:name w:val="Balloon Text"/>
+    <w:basedOn w:val="Normal"/>
+    <w:link w:val="TextodegloboCar"/>
+    <w:uiPriority w:val="99"/>
+    <w:semiHidden/>
+    <w:unhideWhenUsed/>
+    <w:rsid w:val="00F964E8"/>
+    <w:pPr>
+      <w:spacing w:after="0" w:line="240" w:lineRule="auto"/>
+    </w:pPr>
+    <w:rPr>
+      <w:rFonts w:ascii="Segoe UI" w:hAnsi="Segoe UI" w:cs="Segoe UI"/>
+      <w:sz w:val="18"/>
+      <w:szCs w:val="18"/>
+    </w:rPr>
+  </w:style>
+  <w:style w:type="character" w:customStyle="1" w:styleId="TextodegloboCar">
+    <w:name w:val="Texto de globo Car"/>
+    <w:basedOn w:val="Fuentedeprrafopredeter"/>
+    <w:link w:val="Textodeglobo"/>
+    <w:uiPriority w:val="99"/>
+    <w:semiHidden/>
+    <w:rsid w:val="00F964E8"/>
+    <w:rPr>
+      <w:rFonts w:ascii="Segoe UI" w:hAnsi="Segoe UI" w:cs="Segoe UI"/>
+      <w:sz w:val="18"/>
+      <w:szCs w:val="18"/>
+    </w:rPr>
+  </w:style>
 </w:styles>
 </file>
 
 <file path=word/glossary/document.xml><?xml version="1.0" encoding="utf-8"?>
-<w:glossaryDocument xmlns:wpc="http://schemas.microsoft.com/office/word/2010/wordprocessingCanvas" xmlns:cx="http://schemas.microsoft.com/office/drawing/2014/chartex" xmlns:cx1="http://schemas.microsoft.com/office/drawing/2015/9/8/chartex" xmlns:cx2="http://schemas.microsoft.com/office/drawing/2015/10/21/chartex" xmlns:cx3="http://schemas.microsoft.com/office/drawing/2016/5/9/chartex" xmlns:cx4="http://schemas.microsoft.com/office/drawing/2016/5/10/chartex" xmlns:cx5="http://schemas.microsoft.com/office/drawing/2016/5/11/chartex" xmlns:cx6="http://schemas.microsoft.com/office/drawing/2016/5/12/chartex" xmlns:cx7="http://schemas.microsoft.com/office/drawing/2016/5/13/chartex" xmlns:cx8="http://schemas.microsoft.com/office/drawing/2016/5/14/chartex" xmlns:mc="http://schemas.openxmlformats.org/markup-compatibility/2006" xmlns:aink="http://schemas.microsoft.com/office/drawing/2016/ink" xmlns:am3d="http://schemas.microsoft.com/office/drawing/2017/model3d" xmlns:o="urn:schemas-microsoft-com:office:office" xmlns:oel="http://schemas.microsoft.com/office/2019/extlst" xmlns:r="http://schemas.openxmlformats.org/officeDocument/2006/relationships" xmlns:m="http://schemas.openxmlformats.org/officeDocument/2006/math" xmlns:v="urn:schemas-microsoft-com:vml" xmlns:wp14="http://schemas.microsoft.com/office/word/2010/wordprocessingDrawing" xmlns:wp="http://schemas.openxmlformats.org/drawingml/2006/wordprocessingDrawing" xmlns:w10="urn:schemas-microsoft-com:office:word" xmlns:w="http://schemas.openxmlformats.org/wordprocessingml/2006/main" xmlns:w14="http://schemas.microsoft.com/office/word/2010/wordml" xmlns:w15="http://schemas.microsoft.com/office/word/2012/wordml" xmlns:w16cex="http://schemas.microsoft.com/office/word/2018/wordml/cex" xmlns:w16cid="http://schemas.microsoft.com/office/word/2016/wordml/cid" xmlns:w16="http://schemas.microsoft.com/office/word/2018/wordml" xmlns:w16sdtdh="http://schemas.microsoft.com/office/word/2020/wordml/sdtdatahash" xmlns:w16se="http://schemas.microsoft.com/office/word/2015/wordml/symex" xmlns:wpg="http://schemas.microsoft.com/office/word/2010/wordprocessingGroup" xmlns:wpi="http://schemas.microsoft.com/office/word/2010/wordprocessingInk" xmlns:wne="http://schemas.microsoft.com/office/word/2006/wordml" xmlns:wps="http://schemas.microsoft.com/office/word/2010/wordprocessingShape" mc:Ignorable="w14 w15 w16se w16cid w16 w16cex w16sdtdh wp14">
+<w:glossaryDocument xmlns:wpc="http://schemas.microsoft.com/office/word/2010/wordprocessingCanvas" xmlns:cx="http://schemas.microsoft.com/office/drawing/2014/chartex" xmlns:cx1="http://schemas.microsoft.com/office/drawing/2015/9/8/chartex" xmlns:mc="http://schemas.openxmlformats.org/markup-compatibility/2006" xmlns:o="urn:schemas-microsoft-com:office:office" xmlns:r="http://schemas.openxmlformats.org/officeDocument/2006/relationships" xmlns:m="http://schemas.openxmlformats.org/officeDocument/2006/math" xmlns:v="urn:schemas-microsoft-com:vml" xmlns:wp14="http://schemas.microsoft.com/office/word/2010/wordprocessingDrawing" xmlns:wp="http://schemas.openxmlformats.org/drawingml/2006/wordprocessingDrawing" xmlns:w10="urn:schemas-microsoft-com:office:word" xmlns:w="http://schemas.openxmlformats.org/wordprocessingml/2006/main" xmlns:w14="http://schemas.microsoft.com/office/word/2010/wordml" xmlns:w15="http://schemas.microsoft.com/office/word/2012/wordml" xmlns:w16se="http://schemas.microsoft.com/office/word/2015/wordml/symex" xmlns:wpg="http://schemas.microsoft.com/office/word/2010/wordprocessingGroup" xmlns:wpi="http://schemas.microsoft.com/office/word/2010/wordprocessingInk" xmlns:wne="http://schemas.microsoft.com/office/word/2006/wordml" xmlns:wps="http://schemas.microsoft.com/office/word/2010/wordprocessingShape" mc:Ignorable="w14 w15 w16se wp14">
   <w:docParts>
     <w:docPart>
       <w:docPartPr>
@@ -1767,7 +2778,7 @@
             <w:rPr>
               <w:rFonts w:asciiTheme="majorHAnsi" w:eastAsiaTheme="majorEastAsia" w:hAnsiTheme="majorHAnsi" w:cstheme="majorBidi"/>
               <w:caps/>
-              <w:color w:val="4472C4" w:themeColor="accent1"/>
+              <w:color w:val="5B9BD5" w:themeColor="accent1"/>
               <w:sz w:val="80"/>
               <w:szCs w:val="80"/>
               <w:lang w:val="es-ES"/>
@@ -1799,7 +2810,7 @@
           </w:pPr>
           <w:r>
             <w:rPr>
-              <w:color w:val="4472C4" w:themeColor="accent1"/>
+              <w:color w:val="5B9BD5" w:themeColor="accent1"/>
               <w:sz w:val="28"/>
               <w:szCs w:val="28"/>
               <w:lang w:val="es-ES"/>
@@ -1814,11 +2825,11 @@
 </file>
 
 <file path=word/glossary/fontTable.xml><?xml version="1.0" encoding="utf-8"?>
-<w:fonts xmlns:mc="http://schemas.openxmlformats.org/markup-compatibility/2006" xmlns:r="http://schemas.openxmlformats.org/officeDocument/2006/relationships" xmlns:w="http://schemas.openxmlformats.org/wordprocessingml/2006/main" xmlns:w14="http://schemas.microsoft.com/office/word/2010/wordml" xmlns:w15="http://schemas.microsoft.com/office/word/2012/wordml" xmlns:w16cex="http://schemas.microsoft.com/office/word/2018/wordml/cex" xmlns:w16cid="http://schemas.microsoft.com/office/word/2016/wordml/cid" xmlns:w16="http://schemas.microsoft.com/office/word/2018/wordml" xmlns:w16sdtdh="http://schemas.microsoft.com/office/word/2020/wordml/sdtdatahash" xmlns:w16se="http://schemas.microsoft.com/office/word/2015/wordml/symex" mc:Ignorable="w14 w15 w16se w16cid w16 w16cex w16sdtdh">
-  <w:font w:name="Symbol">
-    <w:panose1 w:val="05050102010706020507"/>
+<w:fonts xmlns:mc="http://schemas.openxmlformats.org/markup-compatibility/2006" xmlns:r="http://schemas.openxmlformats.org/officeDocument/2006/relationships" xmlns:w="http://schemas.openxmlformats.org/wordprocessingml/2006/main" xmlns:w14="http://schemas.microsoft.com/office/word/2010/wordml" xmlns:w15="http://schemas.microsoft.com/office/word/2012/wordml" xmlns:w16se="http://schemas.microsoft.com/office/word/2015/wordml/symex" mc:Ignorable="w14 w15 w16se">
+  <w:font w:name="Wingdings">
+    <w:panose1 w:val="05000000000000000000"/>
     <w:charset w:val="02"/>
-    <w:family w:val="roman"/>
+    <w:family w:val="auto"/>
     <w:pitch w:val="variable"/>
     <w:sig w:usb0="00000000" w:usb1="10000000" w:usb2="00000000" w:usb3="00000000" w:csb0="80000000" w:csb1="00000000"/>
   </w:font>
@@ -1836,10 +2847,10 @@
     <w:pitch w:val="fixed"/>
     <w:sig w:usb0="E0002EFF" w:usb1="C0007843" w:usb2="00000009" w:usb3="00000000" w:csb0="000001FF" w:csb1="00000000"/>
   </w:font>
-  <w:font w:name="Wingdings">
-    <w:panose1 w:val="05000000000000000000"/>
+  <w:font w:name="Symbol">
+    <w:panose1 w:val="05050102010706020507"/>
     <w:charset w:val="02"/>
-    <w:family w:val="auto"/>
+    <w:family w:val="roman"/>
     <w:pitch w:val="variable"/>
     <w:sig w:usb0="00000000" w:usb1="10000000" w:usb2="00000000" w:usb3="00000000" w:csb0="80000000" w:csb1="00000000"/>
   </w:font>
@@ -1880,11 +2891,18 @@
     <w:notTrueType/>
     <w:pitch w:val="default"/>
   </w:font>
+  <w:font w:name="Segoe UI">
+    <w:panose1 w:val="020B0502040204020203"/>
+    <w:charset w:val="00"/>
+    <w:family w:val="swiss"/>
+    <w:pitch w:val="variable"/>
+    <w:sig w:usb0="E4002EFF" w:usb1="C000E47F" w:usb2="00000009" w:usb3="00000000" w:csb0="000001FF" w:csb1="00000000"/>
+  </w:font>
 </w:fonts>
 </file>
 
 <file path=word/glossary/settings.xml><?xml version="1.0" encoding="utf-8"?>
-<w:settings xmlns:mc="http://schemas.openxmlformats.org/markup-compatibility/2006" xmlns:o="urn:schemas-microsoft-com:office:office" xmlns:r="http://schemas.openxmlformats.org/officeDocument/2006/relationships" xmlns:m="http://schemas.openxmlformats.org/officeDocument/2006/math" xmlns:v="urn:schemas-microsoft-com:vml" xmlns:w10="urn:schemas-microsoft-com:office:word" xmlns:w="http://schemas.openxmlformats.org/wordprocessingml/2006/main" xmlns:w14="http://schemas.microsoft.com/office/word/2010/wordml" xmlns:w15="http://schemas.microsoft.com/office/word/2012/wordml" xmlns:w16cex="http://schemas.microsoft.com/office/word/2018/wordml/cex" xmlns:w16cid="http://schemas.microsoft.com/office/word/2016/wordml/cid" xmlns:w16="http://schemas.microsoft.com/office/word/2018/wordml" xmlns:w16sdtdh="http://schemas.microsoft.com/office/word/2020/wordml/sdtdatahash" xmlns:w16se="http://schemas.microsoft.com/office/word/2015/wordml/symex" xmlns:sl="http://schemas.openxmlformats.org/schemaLibrary/2006/main" mc:Ignorable="w14 w15 w16se w16cid w16 w16cex w16sdtdh">
+<w:settings xmlns:mc="http://schemas.openxmlformats.org/markup-compatibility/2006" xmlns:o="urn:schemas-microsoft-com:office:office" xmlns:r="http://schemas.openxmlformats.org/officeDocument/2006/relationships" xmlns:m="http://schemas.openxmlformats.org/officeDocument/2006/math" xmlns:v="urn:schemas-microsoft-com:vml" xmlns:w10="urn:schemas-microsoft-com:office:word" xmlns:w="http://schemas.openxmlformats.org/wordprocessingml/2006/main" xmlns:w14="http://schemas.microsoft.com/office/word/2010/wordml" xmlns:w15="http://schemas.microsoft.com/office/word/2012/wordml" xmlns:w16se="http://schemas.microsoft.com/office/word/2015/wordml/symex" xmlns:sl="http://schemas.openxmlformats.org/schemaLibrary/2006/main" mc:Ignorable="w14 w15 w16se">
   <w:view w:val="normal"/>
   <w:defaultTabStop w:val="708"/>
   <w:hyphenationZone w:val="425"/>
@@ -1896,12 +2914,13 @@
     <w:compatSetting w:name="enableOpenTypeFeatures" w:uri="http://schemas.microsoft.com/office/word" w:val="1"/>
     <w:compatSetting w:name="doNotFlipMirrorIndents" w:uri="http://schemas.microsoft.com/office/word" w:val="1"/>
     <w:compatSetting w:name="differentiateMultirowTableHeaders" w:uri="http://schemas.microsoft.com/office/word" w:val="1"/>
-    <w:compatSetting w:name="useWord2013TrackBottomHyphenation" w:uri="http://schemas.microsoft.com/office/word" w:val="0"/>
   </w:compat>
   <w:rsids>
     <w:rsidRoot w:val="007A1651"/>
     <w:rsid w:val="007A1651"/>
+    <w:rsid w:val="00A425A9"/>
     <w:rsid w:val="00B03522"/>
+    <w:rsid w:val="00D84515"/>
     <w:rsid w:val="00DE19CA"/>
   </w:rsids>
   <m:mathPr>
@@ -1919,14 +2938,14 @@
   </m:mathPr>
   <w:themeFontLang w:val="es-CL" w:eastAsia="ja-JP" w:bidi="ar-SA"/>
   <w:clrSchemeMapping w:bg1="light1" w:t1="dark1" w:bg2="light2" w:t2="dark2" w:accent1="accent1" w:accent2="accent2" w:accent3="accent3" w:accent4="accent4" w:accent5="accent5" w:accent6="accent6" w:hyperlink="hyperlink" w:followedHyperlink="followedHyperlink"/>
-  <w:decimalSymbol w:val="."/>
-  <w:listSeparator w:val=","/>
+  <w:decimalSymbol w:val=","/>
+  <w:listSeparator w:val=";"/>
   <w15:chartTrackingRefBased/>
 </w:settings>
 </file>
 
 <file path=word/glossary/styles.xml><?xml version="1.0" encoding="utf-8"?>
-<w:styles xmlns:mc="http://schemas.openxmlformats.org/markup-compatibility/2006" xmlns:r="http://schemas.openxmlformats.org/officeDocument/2006/relationships" xmlns:w="http://schemas.openxmlformats.org/wordprocessingml/2006/main" xmlns:w14="http://schemas.microsoft.com/office/word/2010/wordml" xmlns:w15="http://schemas.microsoft.com/office/word/2012/wordml" xmlns:w16cex="http://schemas.microsoft.com/office/word/2018/wordml/cex" xmlns:w16cid="http://schemas.microsoft.com/office/word/2016/wordml/cid" xmlns:w16="http://schemas.microsoft.com/office/word/2018/wordml" xmlns:w16sdtdh="http://schemas.microsoft.com/office/word/2020/wordml/sdtdatahash" xmlns:w16se="http://schemas.microsoft.com/office/word/2015/wordml/symex" mc:Ignorable="w14 w15 w16se w16cid w16 w16cex w16sdtdh">
+<w:styles xmlns:mc="http://schemas.openxmlformats.org/markup-compatibility/2006" xmlns:r="http://schemas.openxmlformats.org/officeDocument/2006/relationships" xmlns:w="http://schemas.openxmlformats.org/wordprocessingml/2006/main" xmlns:w14="http://schemas.microsoft.com/office/word/2010/wordml" xmlns:w15="http://schemas.microsoft.com/office/word/2012/wordml" xmlns:w16se="http://schemas.microsoft.com/office/word/2015/wordml/symex" mc:Ignorable="w14 w15 w16se">
   <w:docDefaults>
     <w:rPrDefault>
       <w:rPr>
@@ -1942,7 +2961,7 @@
       </w:pPr>
     </w:pPrDefault>
   </w:docDefaults>
-  <w:latentStyles w:defLockedState="0" w:defUIPriority="99" w:defSemiHidden="0" w:defUnhideWhenUsed="0" w:defQFormat="0" w:count="376">
+  <w:latentStyles w:defLockedState="0" w:defUIPriority="99" w:defSemiHidden="0" w:defUnhideWhenUsed="0" w:defQFormat="0" w:count="371">
     <w:lsdException w:name="Normal" w:uiPriority="0" w:qFormat="1"/>
     <w:lsdException w:name="heading 1" w:uiPriority="9" w:qFormat="1"/>
     <w:lsdException w:name="heading 2" w:semiHidden="1" w:uiPriority="9" w:unhideWhenUsed="1" w:qFormat="1"/>
@@ -2314,23 +3333,18 @@
     <w:lsdException w:name="List Table 5 Dark Accent 6" w:uiPriority="50"/>
     <w:lsdException w:name="List Table 6 Colorful Accent 6" w:uiPriority="51"/>
     <w:lsdException w:name="List Table 7 Colorful Accent 6" w:uiPriority="52"/>
-    <w:lsdException w:name="Mention" w:semiHidden="1" w:unhideWhenUsed="1"/>
-    <w:lsdException w:name="Smart Hyperlink" w:semiHidden="1" w:unhideWhenUsed="1"/>
-    <w:lsdException w:name="Hashtag" w:semiHidden="1" w:unhideWhenUsed="1"/>
-    <w:lsdException w:name="Unresolved Mention" w:semiHidden="1" w:unhideWhenUsed="1"/>
-    <w:lsdException w:name="Smart Link" w:semiHidden="1" w:unhideWhenUsed="1"/>
   </w:latentStyles>
   <w:style w:type="paragraph" w:default="1" w:styleId="Normal">
     <w:name w:val="Normal"/>
     <w:qFormat/>
   </w:style>
-  <w:style w:type="character" w:default="1" w:styleId="DefaultParagraphFont">
+  <w:style w:type="character" w:default="1" w:styleId="Fuentedeprrafopredeter">
     <w:name w:val="Default Paragraph Font"/>
     <w:uiPriority w:val="1"/>
     <w:semiHidden/>
     <w:unhideWhenUsed/>
   </w:style>
-  <w:style w:type="table" w:default="1" w:styleId="TableNormal">
+  <w:style w:type="table" w:default="1" w:styleId="Tablanormal">
     <w:name w:val="Normal Table"/>
     <w:uiPriority w:val="99"/>
     <w:semiHidden/>
@@ -2345,7 +3359,7 @@
       </w:tblCellMar>
     </w:tblPr>
   </w:style>
-  <w:style w:type="numbering" w:default="1" w:styleId="NoList">
+  <w:style w:type="numbering" w:default="1" w:styleId="Sinlista">
     <w:name w:val="No List"/>
     <w:uiPriority w:val="99"/>
     <w:semiHidden/>
@@ -2363,7 +3377,7 @@
 </file>
 
 <file path=word/glossary/webSettings.xml><?xml version="1.0" encoding="utf-8"?>
-<w:webSettings xmlns:mc="http://schemas.openxmlformats.org/markup-compatibility/2006" xmlns:r="http://schemas.openxmlformats.org/officeDocument/2006/relationships" xmlns:w="http://schemas.openxmlformats.org/wordprocessingml/2006/main" xmlns:w14="http://schemas.microsoft.com/office/word/2010/wordml" xmlns:w15="http://schemas.microsoft.com/office/word/2012/wordml" xmlns:w16cex="http://schemas.microsoft.com/office/word/2018/wordml/cex" xmlns:w16cid="http://schemas.microsoft.com/office/word/2016/wordml/cid" xmlns:w16="http://schemas.microsoft.com/office/word/2018/wordml" xmlns:w16sdtdh="http://schemas.microsoft.com/office/word/2020/wordml/sdtdatahash" xmlns:w16se="http://schemas.microsoft.com/office/word/2015/wordml/symex" mc:Ignorable="w14 w15 w16se w16cid w16 w16cex w16sdtdh">
+<w:webSettings xmlns:mc="http://schemas.openxmlformats.org/markup-compatibility/2006" xmlns:r="http://schemas.openxmlformats.org/officeDocument/2006/relationships" xmlns:w="http://schemas.openxmlformats.org/wordprocessingml/2006/main" xmlns:w14="http://schemas.microsoft.com/office/word/2010/wordml" xmlns:w15="http://schemas.microsoft.com/office/word/2012/wordml" xmlns:w16se="http://schemas.microsoft.com/office/word/2015/wordml/symex" mc:Ignorable="w14 w15 w16se">
   <w:optimizeForBrowser/>
   <w:allowPNG/>
 </w:webSettings>
@@ -2811,6 +3825,10 @@
 </p:properties>
 </file>
 
+<file path=customXml/item4.xml><?xml version="1.0" encoding="utf-8"?>
+<b:Sources xmlns:b="http://schemas.openxmlformats.org/officeDocument/2006/bibliography" xmlns="http://schemas.openxmlformats.org/officeDocument/2006/bibliography" SelectedStyle="\APASixthEditionOfficeOnline.xsl" StyleName="APA" Version="6"/>
+</file>
+
 <file path=customXml/itemProps1.xml><?xml version="1.0" encoding="utf-8"?>
 <ds:datastoreItem xmlns:ds="http://schemas.openxmlformats.org/officeDocument/2006/customXml" ds:itemID="{3832326F-F90C-4A32-BD78-3B1C1FB9D75A}">
   <ds:schemaRefs>
@@ -2844,4 +3862,12 @@
     <ds:schemaRef ds:uri="http://schemas.microsoft.com/office/infopath/2007/PartnerControls"/>
   </ds:schemaRefs>
 </ds:datastoreItem>
+</file>
+
+<file path=customXml/itemProps4.xml><?xml version="1.0" encoding="utf-8"?>
+<ds:datastoreItem xmlns:ds="http://schemas.openxmlformats.org/officeDocument/2006/customXml" ds:itemID="{5ACFCA06-856B-4F81-9F3A-C4D9B5F706BE}">
+  <ds:schemaRefs>
+    <ds:schemaRef ds:uri="http://schemas.openxmlformats.org/officeDocument/2006/bibliography"/>
+  </ds:schemaRefs>
+</ds:datastoreItem>
 </file>
</xml_diff>